<commit_message>
Inserido o desafio e prints que faltavam
</commit_message>
<xml_diff>
--- a/MYSQL - Indexação.docx
+++ b/MYSQL - Indexação.docx
@@ -9329,10 +9329,140 @@
     <w:p>
       <w:pPr>
         <w:spacing w:line="360" w:lineRule="auto"/>
+        <w:ind w:left="708" w:firstLine="708"/>
+      </w:pPr>
+      <w:r>
+        <w:t xml:space="preserve">Um índice </w:t>
+      </w:r>
+      <w:proofErr w:type="spellStart"/>
+      <w:r>
+        <w:t>hash</w:t>
+      </w:r>
+      <w:proofErr w:type="spellEnd"/>
+      <w:r>
+        <w:t xml:space="preserve"> foi criado para uma tabela com </w:t>
+      </w:r>
+      <w:r>
+        <w:t>4079</w:t>
+      </w:r>
+      <w:r>
+        <w:t xml:space="preserve"> linhas com nomes e informações adicionais de </w:t>
+      </w:r>
+      <w:r>
+        <w:t>cidades</w:t>
+      </w:r>
+      <w:r>
+        <w:t xml:space="preserve">. </w:t>
+      </w:r>
+      <w:r>
+        <w:t xml:space="preserve">O índice </w:t>
+      </w:r>
+      <w:proofErr w:type="spellStart"/>
+      <w:r>
+        <w:t>hash</w:t>
+      </w:r>
+      <w:proofErr w:type="spellEnd"/>
+      <w:r>
+        <w:t xml:space="preserve"> foi gerado em cima dos nomes das cidades, a consulta foi realizada com busca pela cidade de Columbia</w:t>
+      </w:r>
+      <w:r>
+        <w:t>.</w:t>
+      </w:r>
+    </w:p>
+    <w:p>
+      <w:pPr>
+        <w:keepNext/>
+        <w:spacing w:line="360" w:lineRule="auto"/>
         <w:ind w:left="708"/>
       </w:pPr>
       <w:r>
-        <w:t xml:space="preserve">Um índice </w:t>
+        <w:rPr>
+          <w:noProof/>
+        </w:rPr>
+        <w:lastRenderedPageBreak/>
+        <w:drawing>
+          <wp:inline distT="0" distB="0" distL="0" distR="0" wp14:anchorId="5325C69E" wp14:editId="74F66BE8">
+            <wp:extent cx="5400040" cy="2814955"/>
+            <wp:effectExtent l="0" t="0" r="0" b="4445"/>
+            <wp:docPr id="3" name="Imagem 3"/>
+            <wp:cNvGraphicFramePr>
+              <a:graphicFrameLocks xmlns:a="http://schemas.openxmlformats.org/drawingml/2006/main" noChangeAspect="1"/>
+            </wp:cNvGraphicFramePr>
+            <a:graphic xmlns:a="http://schemas.openxmlformats.org/drawingml/2006/main">
+              <a:graphicData uri="http://schemas.openxmlformats.org/drawingml/2006/picture">
+                <pic:pic xmlns:pic="http://schemas.openxmlformats.org/drawingml/2006/picture">
+                  <pic:nvPicPr>
+                    <pic:cNvPr id="3" name="ConsultaHash.jpg"/>
+                    <pic:cNvPicPr/>
+                  </pic:nvPicPr>
+                  <pic:blipFill>
+                    <a:blip r:embed="rId22" cstate="print">
+                      <a:extLst>
+                        <a:ext uri="{28A0092B-C50C-407E-A947-70E740481C1C}">
+                          <a14:useLocalDpi xmlns:a14="http://schemas.microsoft.com/office/drawing/2010/main" val="0"/>
+                        </a:ext>
+                      </a:extLst>
+                    </a:blip>
+                    <a:stretch>
+                      <a:fillRect/>
+                    </a:stretch>
+                  </pic:blipFill>
+                  <pic:spPr>
+                    <a:xfrm>
+                      <a:off x="0" y="0"/>
+                      <a:ext cx="5400040" cy="2814955"/>
+                    </a:xfrm>
+                    <a:prstGeom prst="rect">
+                      <a:avLst/>
+                    </a:prstGeom>
+                  </pic:spPr>
+                </pic:pic>
+              </a:graphicData>
+            </a:graphic>
+          </wp:inline>
+        </w:drawing>
+      </w:r>
+    </w:p>
+    <w:p>
+      <w:pPr>
+        <w:keepNext/>
+        <w:spacing w:line="360" w:lineRule="auto"/>
+        <w:ind w:left="708" w:firstLine="708"/>
+      </w:pPr>
+      <w:r>
+        <w:t xml:space="preserve">Na imagem acima primeiro realizamos a verificação da </w:t>
+      </w:r>
+      <w:proofErr w:type="spellStart"/>
+      <w:r>
+        <w:t>engine</w:t>
+      </w:r>
+      <w:proofErr w:type="spellEnd"/>
+      <w:r>
+        <w:t xml:space="preserve"> da tabela, já que segundo o manual do </w:t>
+      </w:r>
+      <w:proofErr w:type="spellStart"/>
+      <w:r>
+        <w:t>mysql</w:t>
+      </w:r>
+      <w:proofErr w:type="spellEnd"/>
+      <w:r>
+        <w:t xml:space="preserve"> a </w:t>
+      </w:r>
+      <w:proofErr w:type="spellStart"/>
+      <w:r>
+        <w:t>engine</w:t>
+      </w:r>
+      <w:proofErr w:type="spellEnd"/>
+      <w:r>
+        <w:t xml:space="preserve"> </w:t>
+      </w:r>
+      <w:proofErr w:type="spellStart"/>
+      <w:r>
+        <w:t>InnoDB</w:t>
+      </w:r>
+      <w:proofErr w:type="spellEnd"/>
+      <w:r>
+        <w:t xml:space="preserve"> não implementava um índice do tipo </w:t>
       </w:r>
       <w:proofErr w:type="spellStart"/>
       <w:r>
@@ -9340,22 +9470,31 @@
       </w:r>
       <w:proofErr w:type="spellEnd"/>
       <w:r>
-        <w:t xml:space="preserve"> foi criado para uma tabela com </w:t>
-      </w:r>
-      <w:r>
-        <w:t>4079</w:t>
-      </w:r>
-      <w:r>
-        <w:t xml:space="preserve"> linhas com nomes e informações adicionais de </w:t>
-      </w:r>
-      <w:r>
-        <w:t>cidades</w:t>
-      </w:r>
-      <w:r>
-        <w:t xml:space="preserve">. </w:t>
-      </w:r>
-      <w:r>
-        <w:t xml:space="preserve">O índice </w:t>
+        <w:t xml:space="preserve">. A tabela a princípio era </w:t>
+      </w:r>
+      <w:proofErr w:type="spellStart"/>
+      <w:r>
+        <w:t>InnoDB</w:t>
+      </w:r>
+      <w:proofErr w:type="spellEnd"/>
+      <w:r>
+        <w:t xml:space="preserve"> então alteramos sua </w:t>
+      </w:r>
+      <w:proofErr w:type="spellStart"/>
+      <w:r>
+        <w:t>engine</w:t>
+      </w:r>
+      <w:proofErr w:type="spellEnd"/>
+      <w:r>
+        <w:t xml:space="preserve"> para </w:t>
+      </w:r>
+      <w:proofErr w:type="spellStart"/>
+      <w:r>
+        <w:t>MyISAM</w:t>
+      </w:r>
+      <w:proofErr w:type="spellEnd"/>
+      <w:r>
+        <w:t xml:space="preserve">. Após a alteração foi efetuada uma consulta buscando informações da cidade de Columbia, e o tempo obtido foi de 0.06 segundos para esta consulta sem o índice </w:t>
       </w:r>
       <w:proofErr w:type="spellStart"/>
       <w:r>
@@ -9363,7 +9502,17 @@
       </w:r>
       <w:proofErr w:type="spellEnd"/>
       <w:r>
-        <w:t xml:space="preserve"> foi gerado em cima dos nomes das cidades, a consulta foi realizada com busca pela cidade de Columbia, sem o índice </w:t>
+        <w:t>.</w:t>
+      </w:r>
+    </w:p>
+    <w:p>
+      <w:pPr>
+        <w:keepNext/>
+        <w:spacing w:line="360" w:lineRule="auto"/>
+        <w:ind w:left="708" w:firstLine="708"/>
+      </w:pPr>
+      <w:r>
+        <w:t xml:space="preserve">Em seguida criamos um índice do tipo </w:t>
       </w:r>
       <w:proofErr w:type="spellStart"/>
       <w:r>
@@ -9371,13 +9520,25 @@
       </w:r>
       <w:proofErr w:type="spellEnd"/>
       <w:r>
-        <w:t xml:space="preserve"> o tempo gasto foi de </w:t>
-      </w:r>
-      <w:r>
-        <w:t>0.0</w:t>
-      </w:r>
-      <w:r>
-        <w:t xml:space="preserve">1 segundos, já com o índice </w:t>
+        <w:t xml:space="preserve"> em cima do campo </w:t>
+      </w:r>
+      <w:proofErr w:type="spellStart"/>
+      <w:r>
+        <w:t>Name</w:t>
+      </w:r>
+      <w:proofErr w:type="spellEnd"/>
+      <w:r>
+        <w:t>, e realizamos novamente a mesma consulta, e o tempo agora foi de 0.00 segundo.</w:t>
+      </w:r>
+    </w:p>
+    <w:p>
+      <w:pPr>
+        <w:keepNext/>
+        <w:spacing w:line="360" w:lineRule="auto"/>
+        <w:ind w:left="708" w:firstLine="708"/>
+      </w:pPr>
+      <w:r>
+        <w:t xml:space="preserve">Neste caso o índice </w:t>
       </w:r>
       <w:proofErr w:type="spellStart"/>
       <w:r>
@@ -9385,17 +9546,13 @@
       </w:r>
       <w:proofErr w:type="spellEnd"/>
       <w:r>
-        <w:t xml:space="preserve"> o tempo passou</w:t>
-      </w:r>
-      <w:r>
-        <w:t xml:space="preserve"> para 0.00</w:t>
-      </w:r>
-      <w:r>
-        <w:t xml:space="preserve"> segundos</w:t>
-      </w:r>
-      <w:r>
-        <w:t xml:space="preserve">. </w:t>
-      </w:r>
+        <w:t xml:space="preserve"> reduziu o tempo de consulta de maneira significativa.</w:t>
+      </w:r>
+    </w:p>
+    <w:p>
+      <w:pPr>
+        <w:spacing w:line="360" w:lineRule="auto"/>
+      </w:pPr>
     </w:p>
     <w:p>
       <w:pPr>
@@ -9420,7 +9577,6 @@
           <w:sz w:val="24"/>
           <w:szCs w:val="24"/>
         </w:rPr>
-        <w:lastRenderedPageBreak/>
         <w:t>Índice composto</w:t>
       </w:r>
       <w:bookmarkEnd w:id="11"/>
@@ -9438,6 +9594,7 @@
       <w:pPr>
         <w:pStyle w:val="PargrafodaLista"/>
         <w:spacing w:line="360" w:lineRule="auto"/>
+        <w:ind w:firstLine="696"/>
       </w:pPr>
       <w:r>
         <w:t>Um índice composto foi criado para uma tabela com 4079 linhas com nomes e informações adicionais de cidades</w:t>
@@ -9467,7 +9624,112 @@
       </w:r>
       <w:proofErr w:type="spellEnd"/>
       <w:r>
-        <w:t>), ao realizar uma consulta buscando a cidade Columbia com o índice composto o tempo foi de 0.02 segundos, já sem o índice o tempo passou para 0.00 segundos.</w:t>
+        <w:t>).</w:t>
+      </w:r>
+    </w:p>
+    <w:p>
+      <w:pPr>
+        <w:pStyle w:val="PargrafodaLista"/>
+        <w:spacing w:line="360" w:lineRule="auto"/>
+      </w:pPr>
+      <w:r>
+        <w:rPr>
+          <w:noProof/>
+        </w:rPr>
+        <w:lastRenderedPageBreak/>
+        <w:drawing>
+          <wp:inline distT="0" distB="0" distL="0" distR="0" wp14:anchorId="055961F6" wp14:editId="42E574A2">
+            <wp:extent cx="5400040" cy="2855595"/>
+            <wp:effectExtent l="0" t="0" r="0" b="1905"/>
+            <wp:docPr id="5" name="Imagem 5"/>
+            <wp:cNvGraphicFramePr>
+              <a:graphicFrameLocks xmlns:a="http://schemas.openxmlformats.org/drawingml/2006/main" noChangeAspect="1"/>
+            </wp:cNvGraphicFramePr>
+            <a:graphic xmlns:a="http://schemas.openxmlformats.org/drawingml/2006/main">
+              <a:graphicData uri="http://schemas.openxmlformats.org/drawingml/2006/picture">
+                <pic:pic xmlns:pic="http://schemas.openxmlformats.org/drawingml/2006/picture">
+                  <pic:nvPicPr>
+                    <pic:cNvPr id="5" name="ConsultaIndComposto.jpg"/>
+                    <pic:cNvPicPr/>
+                  </pic:nvPicPr>
+                  <pic:blipFill>
+                    <a:blip r:embed="rId23">
+                      <a:extLst>
+                        <a:ext uri="{28A0092B-C50C-407E-A947-70E740481C1C}">
+                          <a14:useLocalDpi xmlns:a14="http://schemas.microsoft.com/office/drawing/2010/main" val="0"/>
+                        </a:ext>
+                      </a:extLst>
+                    </a:blip>
+                    <a:stretch>
+                      <a:fillRect/>
+                    </a:stretch>
+                  </pic:blipFill>
+                  <pic:spPr>
+                    <a:xfrm>
+                      <a:off x="0" y="0"/>
+                      <a:ext cx="5400040" cy="2855595"/>
+                    </a:xfrm>
+                    <a:prstGeom prst="rect">
+                      <a:avLst/>
+                    </a:prstGeom>
+                  </pic:spPr>
+                </pic:pic>
+              </a:graphicData>
+            </a:graphic>
+          </wp:inline>
+        </w:drawing>
+      </w:r>
+    </w:p>
+    <w:p>
+      <w:pPr>
+        <w:pStyle w:val="PargrafodaLista"/>
+        <w:spacing w:line="360" w:lineRule="auto"/>
+        <w:ind w:firstLine="696"/>
+      </w:pPr>
+      <w:r>
+        <w:t xml:space="preserve">Na imagem acima realizamos uma consulta na tabela buscando pela cidade Columbia que possuía o </w:t>
+      </w:r>
+      <w:proofErr w:type="spellStart"/>
+      <w:r>
+        <w:t>CountryCode</w:t>
+      </w:r>
+      <w:proofErr w:type="spellEnd"/>
+      <w:r>
+        <w:t xml:space="preserve"> igual a ‘USA’. Sem o índice esta consulta levou 0.03 segundos. Após a consulta criamos um índice composto em cima dos campos </w:t>
+      </w:r>
+      <w:proofErr w:type="spellStart"/>
+      <w:r>
+        <w:t>Name</w:t>
+      </w:r>
+      <w:proofErr w:type="spellEnd"/>
+      <w:r>
+        <w:t xml:space="preserve"> e </w:t>
+      </w:r>
+      <w:proofErr w:type="spellStart"/>
+      <w:r>
+        <w:t>CountryCode</w:t>
+      </w:r>
+      <w:proofErr w:type="spellEnd"/>
+      <w:r>
+        <w:t xml:space="preserve">, e realizamos novamente o mesmo </w:t>
+      </w:r>
+      <w:proofErr w:type="spellStart"/>
+      <w:r>
+        <w:t>select</w:t>
+      </w:r>
+      <w:proofErr w:type="spellEnd"/>
+      <w:r>
+        <w:t>, obtendo o resultado em um tempo de 0.00 segundos.</w:t>
+      </w:r>
+    </w:p>
+    <w:p>
+      <w:pPr>
+        <w:pStyle w:val="PargrafodaLista"/>
+        <w:spacing w:line="360" w:lineRule="auto"/>
+        <w:ind w:firstLine="696"/>
+      </w:pPr>
+      <w:r>
+        <w:t>Notamos novamente uma redução no tempo de busca.</w:t>
       </w:r>
     </w:p>
     <w:p>
@@ -9522,7 +9784,119 @@
       </w:r>
       <w:proofErr w:type="spellEnd"/>
       <w:r>
-        <w:t xml:space="preserve"> em uma tabela com 4079 linhas com nomes e informações adicionais de cidades. O índice não alterou o tempo da consulta, permaneceu 0.00 segundos.</w:t>
+        <w:t xml:space="preserve"> em uma tabela com 4079 linhas com nomes e informações adicionais de cidades.</w:t>
+      </w:r>
+    </w:p>
+    <w:p>
+      <w:pPr>
+        <w:ind w:left="708"/>
+      </w:pPr>
+      <w:r>
+        <w:rPr>
+          <w:noProof/>
+        </w:rPr>
+        <w:drawing>
+          <wp:inline distT="0" distB="0" distL="0" distR="0" wp14:anchorId="153E16DF" wp14:editId="1FE19801">
+            <wp:extent cx="4524375" cy="2714625"/>
+            <wp:effectExtent l="0" t="0" r="9525" b="9525"/>
+            <wp:docPr id="8" name="Imagem 8"/>
+            <wp:cNvGraphicFramePr>
+              <a:graphicFrameLocks xmlns:a="http://schemas.openxmlformats.org/drawingml/2006/main" noChangeAspect="1"/>
+            </wp:cNvGraphicFramePr>
+            <a:graphic xmlns:a="http://schemas.openxmlformats.org/drawingml/2006/main">
+              <a:graphicData uri="http://schemas.openxmlformats.org/drawingml/2006/picture">
+                <pic:pic xmlns:pic="http://schemas.openxmlformats.org/drawingml/2006/picture">
+                  <pic:nvPicPr>
+                    <pic:cNvPr id="8" name="CreateIndBlob.jpg"/>
+                    <pic:cNvPicPr/>
+                  </pic:nvPicPr>
+                  <pic:blipFill>
+                    <a:blip r:embed="rId24">
+                      <a:extLst>
+                        <a:ext uri="{28A0092B-C50C-407E-A947-70E740481C1C}">
+                          <a14:useLocalDpi xmlns:a14="http://schemas.microsoft.com/office/drawing/2010/main" val="0"/>
+                        </a:ext>
+                      </a:extLst>
+                    </a:blip>
+                    <a:stretch>
+                      <a:fillRect/>
+                    </a:stretch>
+                  </pic:blipFill>
+                  <pic:spPr>
+                    <a:xfrm>
+                      <a:off x="0" y="0"/>
+                      <a:ext cx="4524375" cy="2714625"/>
+                    </a:xfrm>
+                    <a:prstGeom prst="rect">
+                      <a:avLst/>
+                    </a:prstGeom>
+                  </pic:spPr>
+                </pic:pic>
+              </a:graphicData>
+            </a:graphic>
+          </wp:inline>
+        </w:drawing>
+      </w:r>
+    </w:p>
+    <w:p>
+      <w:pPr>
+        <w:ind w:left="708"/>
+      </w:pPr>
+      <w:r>
+        <w:lastRenderedPageBreak/>
+        <w:tab/>
+        <w:t>Após a criação do índice foi realizada uma consulta por todas as cidades que começavam com a letra A e o resultado foi obtido em 0.03 segundos conforme a imagem a seguir.</w:t>
+      </w:r>
+    </w:p>
+    <w:p>
+      <w:pPr>
+        <w:ind w:left="708"/>
+      </w:pPr>
+      <w:r>
+        <w:rPr>
+          <w:noProof/>
+        </w:rPr>
+        <w:drawing>
+          <wp:inline distT="0" distB="0" distL="0" distR="0" wp14:anchorId="6979B9E8" wp14:editId="25C2332C">
+            <wp:extent cx="5400040" cy="2512060"/>
+            <wp:effectExtent l="0" t="0" r="0" b="2540"/>
+            <wp:docPr id="12" name="Imagem 12"/>
+            <wp:cNvGraphicFramePr>
+              <a:graphicFrameLocks xmlns:a="http://schemas.openxmlformats.org/drawingml/2006/main" noChangeAspect="1"/>
+            </wp:cNvGraphicFramePr>
+            <a:graphic xmlns:a="http://schemas.openxmlformats.org/drawingml/2006/main">
+              <a:graphicData uri="http://schemas.openxmlformats.org/drawingml/2006/picture">
+                <pic:pic xmlns:pic="http://schemas.openxmlformats.org/drawingml/2006/picture">
+                  <pic:nvPicPr>
+                    <pic:cNvPr id="12" name="ConsultaBLOB.jpg"/>
+                    <pic:cNvPicPr/>
+                  </pic:nvPicPr>
+                  <pic:blipFill>
+                    <a:blip r:embed="rId25" cstate="print">
+                      <a:extLst>
+                        <a:ext uri="{28A0092B-C50C-407E-A947-70E740481C1C}">
+                          <a14:useLocalDpi xmlns:a14="http://schemas.microsoft.com/office/drawing/2010/main" val="0"/>
+                        </a:ext>
+                      </a:extLst>
+                    </a:blip>
+                    <a:stretch>
+                      <a:fillRect/>
+                    </a:stretch>
+                  </pic:blipFill>
+                  <pic:spPr>
+                    <a:xfrm>
+                      <a:off x="0" y="0"/>
+                      <a:ext cx="5400040" cy="2512060"/>
+                    </a:xfrm>
+                    <a:prstGeom prst="rect">
+                      <a:avLst/>
+                    </a:prstGeom>
+                  </pic:spPr>
+                </pic:pic>
+              </a:graphicData>
+            </a:graphic>
+          </wp:inline>
+        </w:drawing>
       </w:r>
     </w:p>
     <w:p>
@@ -9530,6 +9904,143 @@
         <w:pStyle w:val="PargrafodaLista"/>
         <w:spacing w:line="360" w:lineRule="auto"/>
       </w:pPr>
+      <w:r>
+        <w:tab/>
+        <w:t>Em seguida o índice foi excluído.</w:t>
+      </w:r>
+    </w:p>
+    <w:p>
+      <w:pPr>
+        <w:pStyle w:val="PargrafodaLista"/>
+        <w:spacing w:line="360" w:lineRule="auto"/>
+      </w:pPr>
+      <w:r>
+        <w:rPr>
+          <w:noProof/>
+        </w:rPr>
+        <w:drawing>
+          <wp:inline distT="0" distB="0" distL="0" distR="0" wp14:anchorId="563E2A93" wp14:editId="17FB5C0C">
+            <wp:extent cx="4324350" cy="742950"/>
+            <wp:effectExtent l="0" t="0" r="0" b="0"/>
+            <wp:docPr id="13" name="Imagem 13"/>
+            <wp:cNvGraphicFramePr>
+              <a:graphicFrameLocks xmlns:a="http://schemas.openxmlformats.org/drawingml/2006/main" noChangeAspect="1"/>
+            </wp:cNvGraphicFramePr>
+            <a:graphic xmlns:a="http://schemas.openxmlformats.org/drawingml/2006/main">
+              <a:graphicData uri="http://schemas.openxmlformats.org/drawingml/2006/picture">
+                <pic:pic xmlns:pic="http://schemas.openxmlformats.org/drawingml/2006/picture">
+                  <pic:nvPicPr>
+                    <pic:cNvPr id="13" name="DelBlob.jpg"/>
+                    <pic:cNvPicPr/>
+                  </pic:nvPicPr>
+                  <pic:blipFill>
+                    <a:blip r:embed="rId26">
+                      <a:extLst>
+                        <a:ext uri="{28A0092B-C50C-407E-A947-70E740481C1C}">
+                          <a14:useLocalDpi xmlns:a14="http://schemas.microsoft.com/office/drawing/2010/main" val="0"/>
+                        </a:ext>
+                      </a:extLst>
+                    </a:blip>
+                    <a:stretch>
+                      <a:fillRect/>
+                    </a:stretch>
+                  </pic:blipFill>
+                  <pic:spPr>
+                    <a:xfrm>
+                      <a:off x="0" y="0"/>
+                      <a:ext cx="4324350" cy="742950"/>
+                    </a:xfrm>
+                    <a:prstGeom prst="rect">
+                      <a:avLst/>
+                    </a:prstGeom>
+                  </pic:spPr>
+                </pic:pic>
+              </a:graphicData>
+            </a:graphic>
+          </wp:inline>
+        </w:drawing>
+      </w:r>
+    </w:p>
+    <w:p>
+      <w:pPr>
+        <w:pStyle w:val="PargrafodaLista"/>
+        <w:spacing w:line="360" w:lineRule="auto"/>
+      </w:pPr>
+      <w:r>
+        <w:tab/>
+        <w:t>E a consulta foi realizada novamente, e o tempo obtido foi de 0.01 segundos.</w:t>
+      </w:r>
+    </w:p>
+    <w:p>
+      <w:pPr>
+        <w:pStyle w:val="PargrafodaLista"/>
+        <w:spacing w:line="360" w:lineRule="auto"/>
+      </w:pPr>
+      <w:r>
+        <w:rPr>
+          <w:noProof/>
+        </w:rPr>
+        <w:lastRenderedPageBreak/>
+        <w:drawing>
+          <wp:inline distT="0" distB="0" distL="0" distR="0" wp14:anchorId="707DB3BA" wp14:editId="1D29BA6E">
+            <wp:extent cx="5400040" cy="5156200"/>
+            <wp:effectExtent l="0" t="0" r="0" b="6350"/>
+            <wp:docPr id="22" name="Imagem 22"/>
+            <wp:cNvGraphicFramePr>
+              <a:graphicFrameLocks xmlns:a="http://schemas.openxmlformats.org/drawingml/2006/main" noChangeAspect="1"/>
+            </wp:cNvGraphicFramePr>
+            <a:graphic xmlns:a="http://schemas.openxmlformats.org/drawingml/2006/main">
+              <a:graphicData uri="http://schemas.openxmlformats.org/drawingml/2006/picture">
+                <pic:pic xmlns:pic="http://schemas.openxmlformats.org/drawingml/2006/picture">
+                  <pic:nvPicPr>
+                    <pic:cNvPr id="22" name="ConsultaSemBLOB.jpg"/>
+                    <pic:cNvPicPr/>
+                  </pic:nvPicPr>
+                  <pic:blipFill>
+                    <a:blip r:embed="rId27">
+                      <a:extLst>
+                        <a:ext uri="{28A0092B-C50C-407E-A947-70E740481C1C}">
+                          <a14:useLocalDpi xmlns:a14="http://schemas.microsoft.com/office/drawing/2010/main" val="0"/>
+                        </a:ext>
+                      </a:extLst>
+                    </a:blip>
+                    <a:stretch>
+                      <a:fillRect/>
+                    </a:stretch>
+                  </pic:blipFill>
+                  <pic:spPr>
+                    <a:xfrm>
+                      <a:off x="0" y="0"/>
+                      <a:ext cx="5400040" cy="5156200"/>
+                    </a:xfrm>
+                    <a:prstGeom prst="rect">
+                      <a:avLst/>
+                    </a:prstGeom>
+                  </pic:spPr>
+                </pic:pic>
+              </a:graphicData>
+            </a:graphic>
+          </wp:inline>
+        </w:drawing>
+      </w:r>
+    </w:p>
+    <w:p>
+      <w:pPr>
+        <w:pStyle w:val="PargrafodaLista"/>
+        <w:spacing w:line="360" w:lineRule="auto"/>
+      </w:pPr>
+      <w:r>
+        <w:tab/>
+        <w:t xml:space="preserve">Neste caso o índice em cima do campo </w:t>
+      </w:r>
+      <w:proofErr w:type="spellStart"/>
+      <w:r>
+        <w:t>blob</w:t>
+      </w:r>
+      <w:proofErr w:type="spellEnd"/>
+      <w:r>
+        <w:t xml:space="preserve"> piorou a consulta.</w:t>
+      </w:r>
     </w:p>
     <w:p>
       <w:pPr>
@@ -9607,6 +10118,7 @@
         <w:spacing w:line="360" w:lineRule="auto"/>
       </w:pPr>
       <w:r>
+        <w:lastRenderedPageBreak/>
         <w:t>BEGIN (...) END</w:t>
       </w:r>
     </w:p>
@@ -9756,16 +10268,7 @@
           <w:sz w:val="24"/>
           <w:szCs w:val="24"/>
         </w:rPr>
-        <w:t xml:space="preserve">Quando uma aplicação recebe um valor digitado pelo usuário e concatena </w:t>
-      </w:r>
-      <w:r>
-        <w:rPr>
-          <w:rFonts w:ascii="Times New Roman" w:hAnsi="Times New Roman" w:cs="Times New Roman"/>
-          <w:sz w:val="24"/>
-          <w:szCs w:val="24"/>
-        </w:rPr>
-        <w:lastRenderedPageBreak/>
-        <w:t xml:space="preserve">isso a uma </w:t>
+        <w:t xml:space="preserve">Quando uma aplicação recebe um valor digitado pelo usuário e concatena isso a uma </w:t>
       </w:r>
       <w:proofErr w:type="spellStart"/>
       <w:r>
@@ -9842,8 +10345,51 @@
         </w:rPr>
         <w:t xml:space="preserve"> ele deverá inserir no campo parte de um código SQL que necessariamente possui caracteres especiais, quando realizamos um filtro/limpeza nesta variável impossibilitamos que código SQL seja enviadas para a consulta no banco.</w:t>
       </w:r>
-      <w:bookmarkStart w:id="16" w:name="_GoBack"/>
-      <w:bookmarkEnd w:id="16"/>
+    </w:p>
+    <w:p>
+      <w:pPr>
+        <w:pStyle w:val="Ttulo1"/>
+        <w:spacing w:before="0" w:after="120" w:line="360" w:lineRule="auto"/>
+        <w:rPr>
+          <w:rFonts w:ascii="Times New Roman" w:hAnsi="Times New Roman" w:cs="Times New Roman"/>
+          <w:b/>
+          <w:color w:val="auto"/>
+          <w:sz w:val="24"/>
+          <w:szCs w:val="24"/>
+        </w:rPr>
+      </w:pPr>
+      <w:r>
+        <w:rPr>
+          <w:rFonts w:ascii="Times New Roman" w:hAnsi="Times New Roman" w:cs="Times New Roman"/>
+          <w:b/>
+          <w:color w:val="auto"/>
+          <w:sz w:val="24"/>
+          <w:szCs w:val="24"/>
+        </w:rPr>
+        <w:t xml:space="preserve">QUESTÃO DESAFIO: Implemente uma aplicação e simule um SQL </w:t>
+      </w:r>
+      <w:proofErr w:type="spellStart"/>
+      <w:r>
+        <w:rPr>
+          <w:rFonts w:ascii="Times New Roman" w:hAnsi="Times New Roman" w:cs="Times New Roman"/>
+          <w:b/>
+          <w:color w:val="auto"/>
+          <w:sz w:val="24"/>
+          <w:szCs w:val="24"/>
+        </w:rPr>
+        <w:t>Injection</w:t>
+      </w:r>
+      <w:proofErr w:type="spellEnd"/>
+      <w:r>
+        <w:rPr>
+          <w:rFonts w:ascii="Times New Roman" w:hAnsi="Times New Roman" w:cs="Times New Roman"/>
+          <w:b/>
+          <w:color w:val="auto"/>
+          <w:sz w:val="24"/>
+          <w:szCs w:val="24"/>
+        </w:rPr>
+        <w:t xml:space="preserve">. </w:t>
+      </w:r>
     </w:p>
     <w:p>
       <w:pPr>
@@ -9856,6 +10402,838 @@
           <w:szCs w:val="24"/>
         </w:rPr>
       </w:pPr>
+      <w:r>
+        <w:rPr>
+          <w:rFonts w:ascii="Times New Roman" w:hAnsi="Times New Roman" w:cs="Times New Roman"/>
+          <w:sz w:val="24"/>
+          <w:szCs w:val="24"/>
+        </w:rPr>
+        <w:t xml:space="preserve">A seguir uma aplicação em </w:t>
+      </w:r>
+      <w:proofErr w:type="spellStart"/>
+      <w:r>
+        <w:rPr>
+          <w:rFonts w:ascii="Times New Roman" w:hAnsi="Times New Roman" w:cs="Times New Roman"/>
+          <w:sz w:val="24"/>
+          <w:szCs w:val="24"/>
+        </w:rPr>
+        <w:t>java</w:t>
+      </w:r>
+      <w:proofErr w:type="spellEnd"/>
+      <w:r>
+        <w:rPr>
+          <w:rFonts w:ascii="Times New Roman" w:hAnsi="Times New Roman" w:cs="Times New Roman"/>
+          <w:sz w:val="24"/>
+          <w:szCs w:val="24"/>
+        </w:rPr>
+        <w:t xml:space="preserve"> foi implementada para simular um SQL </w:t>
+      </w:r>
+      <w:proofErr w:type="spellStart"/>
+      <w:r>
+        <w:rPr>
+          <w:rFonts w:ascii="Times New Roman" w:hAnsi="Times New Roman" w:cs="Times New Roman"/>
+          <w:sz w:val="24"/>
+          <w:szCs w:val="24"/>
+        </w:rPr>
+        <w:t>Injection</w:t>
+      </w:r>
+      <w:proofErr w:type="spellEnd"/>
+      <w:r>
+        <w:rPr>
+          <w:rFonts w:ascii="Times New Roman" w:hAnsi="Times New Roman" w:cs="Times New Roman"/>
+          <w:sz w:val="24"/>
+          <w:szCs w:val="24"/>
+        </w:rPr>
+        <w:t xml:space="preserve">. Não foi postado o código todo por questões </w:t>
+      </w:r>
+      <w:proofErr w:type="gramStart"/>
+      <w:r>
+        <w:rPr>
+          <w:rFonts w:ascii="Times New Roman" w:hAnsi="Times New Roman" w:cs="Times New Roman"/>
+          <w:sz w:val="24"/>
+          <w:szCs w:val="24"/>
+        </w:rPr>
+        <w:t>de espaço</w:t>
+      </w:r>
+      <w:proofErr w:type="gramEnd"/>
+      <w:r>
+        <w:rPr>
+          <w:rFonts w:ascii="Times New Roman" w:hAnsi="Times New Roman" w:cs="Times New Roman"/>
+          <w:sz w:val="24"/>
+          <w:szCs w:val="24"/>
+        </w:rPr>
+        <w:t xml:space="preserve"> porém as funções de acesso ao banco de dados e o que ocorre após clica no botão OK na tela de login estão mostradas a baixo e explicadas.</w:t>
+      </w:r>
+    </w:p>
+    <w:p>
+      <w:pPr>
+        <w:spacing w:after="120" w:line="360" w:lineRule="auto"/>
+        <w:ind w:firstLine="851"/>
+        <w:jc w:val="both"/>
+        <w:rPr>
+          <w:rFonts w:ascii="Times New Roman" w:hAnsi="Times New Roman" w:cs="Times New Roman"/>
+          <w:sz w:val="24"/>
+          <w:szCs w:val="24"/>
+        </w:rPr>
+      </w:pPr>
+      <w:r>
+        <w:rPr>
+          <w:rFonts w:ascii="Times New Roman" w:hAnsi="Times New Roman" w:cs="Times New Roman"/>
+          <w:noProof/>
+          <w:sz w:val="24"/>
+          <w:szCs w:val="24"/>
+        </w:rPr>
+        <w:lastRenderedPageBreak/>
+        <w:drawing>
+          <wp:inline distT="0" distB="0" distL="0" distR="0" wp14:anchorId="0C4AD309" wp14:editId="4215C818">
+            <wp:extent cx="5400040" cy="2878455"/>
+            <wp:effectExtent l="0" t="0" r="0" b="0"/>
+            <wp:docPr id="23" name="Imagem 23"/>
+            <wp:cNvGraphicFramePr>
+              <a:graphicFrameLocks xmlns:a="http://schemas.openxmlformats.org/drawingml/2006/main" noChangeAspect="1"/>
+            </wp:cNvGraphicFramePr>
+            <a:graphic xmlns:a="http://schemas.openxmlformats.org/drawingml/2006/main">
+              <a:graphicData uri="http://schemas.openxmlformats.org/drawingml/2006/picture">
+                <pic:pic xmlns:pic="http://schemas.openxmlformats.org/drawingml/2006/picture">
+                  <pic:nvPicPr>
+                    <pic:cNvPr id="23" name="CodigoButtom.jpg"/>
+                    <pic:cNvPicPr/>
+                  </pic:nvPicPr>
+                  <pic:blipFill>
+                    <a:blip r:embed="rId28" cstate="print">
+                      <a:extLst>
+                        <a:ext uri="{28A0092B-C50C-407E-A947-70E740481C1C}">
+                          <a14:useLocalDpi xmlns:a14="http://schemas.microsoft.com/office/drawing/2010/main" val="0"/>
+                        </a:ext>
+                      </a:extLst>
+                    </a:blip>
+                    <a:stretch>
+                      <a:fillRect/>
+                    </a:stretch>
+                  </pic:blipFill>
+                  <pic:spPr>
+                    <a:xfrm>
+                      <a:off x="0" y="0"/>
+                      <a:ext cx="5400040" cy="2878455"/>
+                    </a:xfrm>
+                    <a:prstGeom prst="rect">
+                      <a:avLst/>
+                    </a:prstGeom>
+                  </pic:spPr>
+                </pic:pic>
+              </a:graphicData>
+            </a:graphic>
+          </wp:inline>
+        </w:drawing>
+      </w:r>
+    </w:p>
+    <w:p>
+      <w:pPr>
+        <w:spacing w:after="120" w:line="360" w:lineRule="auto"/>
+        <w:ind w:firstLine="851"/>
+        <w:jc w:val="both"/>
+        <w:rPr>
+          <w:rFonts w:ascii="Times New Roman" w:hAnsi="Times New Roman" w:cs="Times New Roman"/>
+          <w:sz w:val="24"/>
+          <w:szCs w:val="24"/>
+        </w:rPr>
+      </w:pPr>
+      <w:r>
+        <w:rPr>
+          <w:rFonts w:ascii="Times New Roman" w:hAnsi="Times New Roman" w:cs="Times New Roman"/>
+          <w:sz w:val="24"/>
+          <w:szCs w:val="24"/>
+        </w:rPr>
+        <w:tab/>
+        <w:t>Primeiro temos a parte do código que recebe a ação de clique no botão OK. Quando o usuário clica no botão o código coleta os dados do campo login e senha em variáveis separadas, uma de login outra de senha para efetuar a buscar no banco de dados e permitir ou não o acesso do usuário.</w:t>
+      </w:r>
+    </w:p>
+    <w:p>
+      <w:pPr>
+        <w:spacing w:after="120" w:line="360" w:lineRule="auto"/>
+        <w:ind w:firstLine="851"/>
+        <w:jc w:val="both"/>
+        <w:rPr>
+          <w:rFonts w:ascii="Times New Roman" w:hAnsi="Times New Roman" w:cs="Times New Roman"/>
+          <w:sz w:val="24"/>
+          <w:szCs w:val="24"/>
+        </w:rPr>
+      </w:pPr>
+      <w:r>
+        <w:rPr>
+          <w:rFonts w:ascii="Times New Roman" w:hAnsi="Times New Roman" w:cs="Times New Roman"/>
+          <w:noProof/>
+          <w:sz w:val="24"/>
+          <w:szCs w:val="24"/>
+        </w:rPr>
+        <w:drawing>
+          <wp:inline distT="0" distB="0" distL="0" distR="0" wp14:anchorId="7A10780A" wp14:editId="09C623F7">
+            <wp:extent cx="5400040" cy="2865810"/>
+            <wp:effectExtent l="0" t="0" r="0" b="0"/>
+            <wp:docPr id="24" name="Imagem 24"/>
+            <wp:cNvGraphicFramePr>
+              <a:graphicFrameLocks xmlns:a="http://schemas.openxmlformats.org/drawingml/2006/main" noChangeAspect="1"/>
+            </wp:cNvGraphicFramePr>
+            <a:graphic xmlns:a="http://schemas.openxmlformats.org/drawingml/2006/main">
+              <a:graphicData uri="http://schemas.openxmlformats.org/drawingml/2006/picture">
+                <pic:pic xmlns:pic="http://schemas.openxmlformats.org/drawingml/2006/picture">
+                  <pic:nvPicPr>
+                    <pic:cNvPr id="24" name="CodigoLogin.jpg"/>
+                    <pic:cNvPicPr/>
+                  </pic:nvPicPr>
+                  <pic:blipFill>
+                    <a:blip r:embed="rId29" cstate="print">
+                      <a:extLst>
+                        <a:ext uri="{28A0092B-C50C-407E-A947-70E740481C1C}">
+                          <a14:useLocalDpi xmlns:a14="http://schemas.microsoft.com/office/drawing/2010/main" val="0"/>
+                        </a:ext>
+                      </a:extLst>
+                    </a:blip>
+                    <a:stretch>
+                      <a:fillRect/>
+                    </a:stretch>
+                  </pic:blipFill>
+                  <pic:spPr>
+                    <a:xfrm>
+                      <a:off x="0" y="0"/>
+                      <a:ext cx="5400040" cy="2865810"/>
+                    </a:xfrm>
+                    <a:prstGeom prst="rect">
+                      <a:avLst/>
+                    </a:prstGeom>
+                  </pic:spPr>
+                </pic:pic>
+              </a:graphicData>
+            </a:graphic>
+          </wp:inline>
+        </w:drawing>
+      </w:r>
+    </w:p>
+    <w:p>
+      <w:pPr>
+        <w:spacing w:after="120" w:line="360" w:lineRule="auto"/>
+        <w:ind w:firstLine="851"/>
+        <w:jc w:val="both"/>
+        <w:rPr>
+          <w:rFonts w:ascii="Times New Roman" w:hAnsi="Times New Roman" w:cs="Times New Roman"/>
+          <w:sz w:val="24"/>
+          <w:szCs w:val="24"/>
+        </w:rPr>
+      </w:pPr>
+      <w:r>
+        <w:rPr>
+          <w:rFonts w:ascii="Times New Roman" w:hAnsi="Times New Roman" w:cs="Times New Roman"/>
+          <w:sz w:val="24"/>
+          <w:szCs w:val="24"/>
+        </w:rPr>
+        <w:tab/>
+        <w:t xml:space="preserve">Após clicado no botão OK a aplicação realiza uma conexão ao banco de dados e realiza uma busca pelo usuário informado para verificar se a senha está correta e se o usuário poderá </w:t>
+      </w:r>
+      <w:proofErr w:type="spellStart"/>
+      <w:r>
+        <w:rPr>
+          <w:rFonts w:ascii="Times New Roman" w:hAnsi="Times New Roman" w:cs="Times New Roman"/>
+          <w:sz w:val="24"/>
+          <w:szCs w:val="24"/>
+        </w:rPr>
+        <w:t>logar</w:t>
+      </w:r>
+      <w:proofErr w:type="spellEnd"/>
+      <w:r>
+        <w:rPr>
+          <w:rFonts w:ascii="Times New Roman" w:hAnsi="Times New Roman" w:cs="Times New Roman"/>
+          <w:sz w:val="24"/>
+          <w:szCs w:val="24"/>
+        </w:rPr>
+        <w:t xml:space="preserve"> na aplicação. Note que, a abertura para o SQL </w:t>
+      </w:r>
+      <w:proofErr w:type="spellStart"/>
+      <w:r>
+        <w:rPr>
+          <w:rFonts w:ascii="Times New Roman" w:hAnsi="Times New Roman" w:cs="Times New Roman"/>
+          <w:sz w:val="24"/>
+          <w:szCs w:val="24"/>
+        </w:rPr>
+        <w:t>Injection</w:t>
+      </w:r>
+      <w:proofErr w:type="spellEnd"/>
+      <w:r>
+        <w:rPr>
+          <w:rFonts w:ascii="Times New Roman" w:hAnsi="Times New Roman" w:cs="Times New Roman"/>
+          <w:sz w:val="24"/>
+          <w:szCs w:val="24"/>
+        </w:rPr>
+        <w:t xml:space="preserve"> se dá </w:t>
+      </w:r>
+      <w:r>
+        <w:rPr>
+          <w:rFonts w:ascii="Times New Roman" w:hAnsi="Times New Roman" w:cs="Times New Roman"/>
+          <w:sz w:val="24"/>
+          <w:szCs w:val="24"/>
+        </w:rPr>
+        <w:lastRenderedPageBreak/>
+        <w:t xml:space="preserve">nesta parte do código, onde as variáveis recebidas da tela são inseridas a uma </w:t>
+      </w:r>
+      <w:proofErr w:type="spellStart"/>
+      <w:r>
+        <w:rPr>
+          <w:rFonts w:ascii="Times New Roman" w:hAnsi="Times New Roman" w:cs="Times New Roman"/>
+          <w:sz w:val="24"/>
+          <w:szCs w:val="24"/>
+        </w:rPr>
+        <w:t>string</w:t>
+      </w:r>
+      <w:proofErr w:type="spellEnd"/>
+      <w:r>
+        <w:rPr>
+          <w:rFonts w:ascii="Times New Roman" w:hAnsi="Times New Roman" w:cs="Times New Roman"/>
+          <w:sz w:val="24"/>
+          <w:szCs w:val="24"/>
+        </w:rPr>
+        <w:t xml:space="preserve"> de código SQL</w:t>
+      </w:r>
+      <w:r>
+        <w:rPr>
+          <w:rFonts w:ascii="Times New Roman" w:hAnsi="Times New Roman" w:cs="Times New Roman"/>
+          <w:sz w:val="24"/>
+          <w:szCs w:val="24"/>
+        </w:rPr>
+        <w:t xml:space="preserve"> sem nenhum tipo de tratamento.</w:t>
+      </w:r>
+    </w:p>
+    <w:p>
+      <w:pPr>
+        <w:spacing w:after="120" w:line="360" w:lineRule="auto"/>
+        <w:ind w:firstLine="851"/>
+        <w:jc w:val="both"/>
+        <w:rPr>
+          <w:rFonts w:ascii="Times New Roman" w:hAnsi="Times New Roman" w:cs="Times New Roman"/>
+          <w:noProof/>
+          <w:sz w:val="24"/>
+          <w:szCs w:val="24"/>
+        </w:rPr>
+      </w:pPr>
+      <w:r>
+        <w:rPr>
+          <w:rFonts w:ascii="Times New Roman" w:hAnsi="Times New Roman" w:cs="Times New Roman"/>
+          <w:sz w:val="24"/>
+          <w:szCs w:val="24"/>
+        </w:rPr>
+        <w:tab/>
+        <w:t>Quando o usuário digita um login e senha válido o sistema informa que o login foi realizado com sucesso como na imagem a seguir.</w:t>
+      </w:r>
+      <w:r>
+        <w:rPr>
+          <w:rFonts w:ascii="Times New Roman" w:hAnsi="Times New Roman" w:cs="Times New Roman"/>
+          <w:noProof/>
+          <w:sz w:val="24"/>
+          <w:szCs w:val="24"/>
+        </w:rPr>
+        <w:t xml:space="preserve"> </w:t>
+      </w:r>
+    </w:p>
+    <w:p>
+      <w:pPr>
+        <w:spacing w:after="120" w:line="360" w:lineRule="auto"/>
+        <w:ind w:firstLine="851"/>
+        <w:jc w:val="both"/>
+        <w:rPr>
+          <w:rFonts w:ascii="Times New Roman" w:hAnsi="Times New Roman" w:cs="Times New Roman"/>
+          <w:sz w:val="24"/>
+          <w:szCs w:val="24"/>
+        </w:rPr>
+      </w:pPr>
+      <w:r>
+        <w:rPr>
+          <w:rFonts w:ascii="Times New Roman" w:hAnsi="Times New Roman" w:cs="Times New Roman"/>
+          <w:noProof/>
+          <w:sz w:val="24"/>
+          <w:szCs w:val="24"/>
+        </w:rPr>
+        <w:drawing>
+          <wp:inline distT="0" distB="0" distL="0" distR="0" wp14:anchorId="2DCE1842" wp14:editId="7986ACC4">
+            <wp:extent cx="5400040" cy="2869565"/>
+            <wp:effectExtent l="0" t="0" r="0" b="6985"/>
+            <wp:docPr id="25" name="Imagem 25"/>
+            <wp:cNvGraphicFramePr>
+              <a:graphicFrameLocks xmlns:a="http://schemas.openxmlformats.org/drawingml/2006/main" noChangeAspect="1"/>
+            </wp:cNvGraphicFramePr>
+            <a:graphic xmlns:a="http://schemas.openxmlformats.org/drawingml/2006/main">
+              <a:graphicData uri="http://schemas.openxmlformats.org/drawingml/2006/picture">
+                <pic:pic xmlns:pic="http://schemas.openxmlformats.org/drawingml/2006/picture">
+                  <pic:nvPicPr>
+                    <pic:cNvPr id="25" name="LoginSucesso.jpg"/>
+                    <pic:cNvPicPr/>
+                  </pic:nvPicPr>
+                  <pic:blipFill>
+                    <a:blip r:embed="rId30" cstate="print">
+                      <a:extLst>
+                        <a:ext uri="{28A0092B-C50C-407E-A947-70E740481C1C}">
+                          <a14:useLocalDpi xmlns:a14="http://schemas.microsoft.com/office/drawing/2010/main" val="0"/>
+                        </a:ext>
+                      </a:extLst>
+                    </a:blip>
+                    <a:stretch>
+                      <a:fillRect/>
+                    </a:stretch>
+                  </pic:blipFill>
+                  <pic:spPr>
+                    <a:xfrm>
+                      <a:off x="0" y="0"/>
+                      <a:ext cx="5400040" cy="2869565"/>
+                    </a:xfrm>
+                    <a:prstGeom prst="rect">
+                      <a:avLst/>
+                    </a:prstGeom>
+                  </pic:spPr>
+                </pic:pic>
+              </a:graphicData>
+            </a:graphic>
+          </wp:inline>
+        </w:drawing>
+      </w:r>
+    </w:p>
+    <w:p>
+      <w:pPr>
+        <w:spacing w:after="120" w:line="360" w:lineRule="auto"/>
+        <w:ind w:firstLine="851"/>
+        <w:jc w:val="both"/>
+        <w:rPr>
+          <w:rFonts w:ascii="Times New Roman" w:hAnsi="Times New Roman" w:cs="Times New Roman"/>
+          <w:sz w:val="24"/>
+          <w:szCs w:val="24"/>
+        </w:rPr>
+      </w:pPr>
+      <w:r>
+        <w:rPr>
+          <w:rFonts w:ascii="Times New Roman" w:hAnsi="Times New Roman" w:cs="Times New Roman"/>
+          <w:sz w:val="24"/>
+          <w:szCs w:val="24"/>
+        </w:rPr>
+        <w:tab/>
+        <w:t>Quando a senha é invalida ou o usuário invalido o sistema informa como na imagem a seguir.</w:t>
+      </w:r>
+    </w:p>
+    <w:p>
+      <w:pPr>
+        <w:spacing w:after="120" w:line="360" w:lineRule="auto"/>
+        <w:ind w:firstLine="851"/>
+        <w:jc w:val="both"/>
+        <w:rPr>
+          <w:rFonts w:ascii="Times New Roman" w:hAnsi="Times New Roman" w:cs="Times New Roman"/>
+          <w:sz w:val="24"/>
+          <w:szCs w:val="24"/>
+        </w:rPr>
+      </w:pPr>
+      <w:r>
+        <w:rPr>
+          <w:rFonts w:ascii="Times New Roman" w:hAnsi="Times New Roman" w:cs="Times New Roman"/>
+          <w:noProof/>
+          <w:sz w:val="24"/>
+          <w:szCs w:val="24"/>
+        </w:rPr>
+        <w:drawing>
+          <wp:inline distT="0" distB="0" distL="0" distR="0" wp14:anchorId="5AF67EC2" wp14:editId="4967B88A">
+            <wp:extent cx="5400040" cy="2901315"/>
+            <wp:effectExtent l="0" t="0" r="0" b="0"/>
+            <wp:docPr id="27" name="Imagem 27"/>
+            <wp:cNvGraphicFramePr>
+              <a:graphicFrameLocks xmlns:a="http://schemas.openxmlformats.org/drawingml/2006/main" noChangeAspect="1"/>
+            </wp:cNvGraphicFramePr>
+            <a:graphic xmlns:a="http://schemas.openxmlformats.org/drawingml/2006/main">
+              <a:graphicData uri="http://schemas.openxmlformats.org/drawingml/2006/picture">
+                <pic:pic xmlns:pic="http://schemas.openxmlformats.org/drawingml/2006/picture">
+                  <pic:nvPicPr>
+                    <pic:cNvPr id="27" name="LoginErro.jpg"/>
+                    <pic:cNvPicPr/>
+                  </pic:nvPicPr>
+                  <pic:blipFill>
+                    <a:blip r:embed="rId31" cstate="print">
+                      <a:extLst>
+                        <a:ext uri="{28A0092B-C50C-407E-A947-70E740481C1C}">
+                          <a14:useLocalDpi xmlns:a14="http://schemas.microsoft.com/office/drawing/2010/main" val="0"/>
+                        </a:ext>
+                      </a:extLst>
+                    </a:blip>
+                    <a:stretch>
+                      <a:fillRect/>
+                    </a:stretch>
+                  </pic:blipFill>
+                  <pic:spPr>
+                    <a:xfrm>
+                      <a:off x="0" y="0"/>
+                      <a:ext cx="5400040" cy="2901315"/>
+                    </a:xfrm>
+                    <a:prstGeom prst="rect">
+                      <a:avLst/>
+                    </a:prstGeom>
+                  </pic:spPr>
+                </pic:pic>
+              </a:graphicData>
+            </a:graphic>
+          </wp:inline>
+        </w:drawing>
+      </w:r>
+    </w:p>
+    <w:p>
+      <w:pPr>
+        <w:spacing w:after="120" w:line="360" w:lineRule="auto"/>
+        <w:ind w:firstLine="851"/>
+        <w:jc w:val="both"/>
+        <w:rPr>
+          <w:rFonts w:ascii="Times New Roman" w:hAnsi="Times New Roman" w:cs="Times New Roman"/>
+          <w:sz w:val="24"/>
+          <w:szCs w:val="24"/>
+        </w:rPr>
+      </w:pPr>
+      <w:r>
+        <w:rPr>
+          <w:rFonts w:ascii="Times New Roman" w:hAnsi="Times New Roman" w:cs="Times New Roman"/>
+          <w:sz w:val="24"/>
+          <w:szCs w:val="24"/>
+        </w:rPr>
+        <w:lastRenderedPageBreak/>
+        <w:tab/>
+        <w:t>Agora um exemplo de aplicação de um código SQL no campo onde o usuário deveria informar a senha.</w:t>
+      </w:r>
+    </w:p>
+    <w:p>
+      <w:pPr>
+        <w:spacing w:after="120" w:line="360" w:lineRule="auto"/>
+        <w:ind w:firstLine="851"/>
+        <w:jc w:val="both"/>
+        <w:rPr>
+          <w:rFonts w:ascii="Times New Roman" w:hAnsi="Times New Roman" w:cs="Times New Roman"/>
+          <w:sz w:val="24"/>
+          <w:szCs w:val="24"/>
+        </w:rPr>
+      </w:pPr>
+      <w:r>
+        <w:rPr>
+          <w:rFonts w:ascii="Times New Roman" w:hAnsi="Times New Roman" w:cs="Times New Roman"/>
+          <w:noProof/>
+          <w:sz w:val="24"/>
+          <w:szCs w:val="24"/>
+        </w:rPr>
+        <w:drawing>
+          <wp:inline distT="0" distB="0" distL="0" distR="0" wp14:anchorId="6734C480" wp14:editId="14408D23">
+            <wp:extent cx="5400040" cy="2874010"/>
+            <wp:effectExtent l="0" t="0" r="0" b="2540"/>
+            <wp:docPr id="26" name="Imagem 26"/>
+            <wp:cNvGraphicFramePr>
+              <a:graphicFrameLocks xmlns:a="http://schemas.openxmlformats.org/drawingml/2006/main" noChangeAspect="1"/>
+            </wp:cNvGraphicFramePr>
+            <a:graphic xmlns:a="http://schemas.openxmlformats.org/drawingml/2006/main">
+              <a:graphicData uri="http://schemas.openxmlformats.org/drawingml/2006/picture">
+                <pic:pic xmlns:pic="http://schemas.openxmlformats.org/drawingml/2006/picture">
+                  <pic:nvPicPr>
+                    <pic:cNvPr id="26" name="LoginInjection.jpg"/>
+                    <pic:cNvPicPr/>
+                  </pic:nvPicPr>
+                  <pic:blipFill>
+                    <a:blip r:embed="rId32" cstate="print">
+                      <a:extLst>
+                        <a:ext uri="{28A0092B-C50C-407E-A947-70E740481C1C}">
+                          <a14:useLocalDpi xmlns:a14="http://schemas.microsoft.com/office/drawing/2010/main" val="0"/>
+                        </a:ext>
+                      </a:extLst>
+                    </a:blip>
+                    <a:stretch>
+                      <a:fillRect/>
+                    </a:stretch>
+                  </pic:blipFill>
+                  <pic:spPr>
+                    <a:xfrm>
+                      <a:off x="0" y="0"/>
+                      <a:ext cx="5400040" cy="2874010"/>
+                    </a:xfrm>
+                    <a:prstGeom prst="rect">
+                      <a:avLst/>
+                    </a:prstGeom>
+                  </pic:spPr>
+                </pic:pic>
+              </a:graphicData>
+            </a:graphic>
+          </wp:inline>
+        </w:drawing>
+      </w:r>
+    </w:p>
+    <w:p>
+      <w:pPr>
+        <w:spacing w:after="120" w:line="360" w:lineRule="auto"/>
+        <w:ind w:firstLine="851"/>
+        <w:jc w:val="both"/>
+        <w:rPr>
+          <w:rFonts w:ascii="Times New Roman" w:hAnsi="Times New Roman" w:cs="Times New Roman"/>
+          <w:sz w:val="24"/>
+          <w:szCs w:val="24"/>
+        </w:rPr>
+      </w:pPr>
+      <w:r>
+        <w:rPr>
+          <w:rFonts w:ascii="Times New Roman" w:hAnsi="Times New Roman" w:cs="Times New Roman"/>
+          <w:sz w:val="24"/>
+          <w:szCs w:val="24"/>
+        </w:rPr>
+        <w:tab/>
+        <w:t xml:space="preserve">Note que ao invés do sistema informar que aquela senha e/ou usuário são inválidos quando concatenada a </w:t>
+      </w:r>
+      <w:proofErr w:type="spellStart"/>
+      <w:r>
+        <w:rPr>
+          <w:rFonts w:ascii="Times New Roman" w:hAnsi="Times New Roman" w:cs="Times New Roman"/>
+          <w:sz w:val="24"/>
+          <w:szCs w:val="24"/>
+        </w:rPr>
+        <w:t>string</w:t>
+      </w:r>
+      <w:proofErr w:type="spellEnd"/>
+      <w:r>
+        <w:rPr>
+          <w:rFonts w:ascii="Times New Roman" w:hAnsi="Times New Roman" w:cs="Times New Roman"/>
+          <w:sz w:val="24"/>
+          <w:szCs w:val="24"/>
+        </w:rPr>
+        <w:t xml:space="preserve"> do </w:t>
+      </w:r>
+      <w:proofErr w:type="spellStart"/>
+      <w:r>
+        <w:rPr>
+          <w:rFonts w:ascii="Times New Roman" w:hAnsi="Times New Roman" w:cs="Times New Roman"/>
+          <w:sz w:val="24"/>
+          <w:szCs w:val="24"/>
+        </w:rPr>
+        <w:t>select</w:t>
+      </w:r>
+      <w:proofErr w:type="spellEnd"/>
+      <w:r>
+        <w:rPr>
+          <w:rFonts w:ascii="Times New Roman" w:hAnsi="Times New Roman" w:cs="Times New Roman"/>
+          <w:sz w:val="24"/>
+          <w:szCs w:val="24"/>
+        </w:rPr>
+        <w:t xml:space="preserve"> na aplicação o campo senha altera o código SQL. Assim a </w:t>
+      </w:r>
+      <w:proofErr w:type="spellStart"/>
+      <w:r>
+        <w:rPr>
+          <w:rFonts w:ascii="Times New Roman" w:hAnsi="Times New Roman" w:cs="Times New Roman"/>
+          <w:sz w:val="24"/>
+          <w:szCs w:val="24"/>
+        </w:rPr>
+        <w:t>string</w:t>
+      </w:r>
+      <w:proofErr w:type="spellEnd"/>
+      <w:r>
+        <w:rPr>
+          <w:rFonts w:ascii="Times New Roman" w:hAnsi="Times New Roman" w:cs="Times New Roman"/>
+          <w:sz w:val="24"/>
+          <w:szCs w:val="24"/>
+        </w:rPr>
+        <w:t xml:space="preserve"> após a coleta dos campos fica:</w:t>
+      </w:r>
+    </w:p>
+    <w:p>
+      <w:pPr>
+        <w:spacing w:after="120" w:line="360" w:lineRule="auto"/>
+        <w:ind w:firstLine="851"/>
+        <w:jc w:val="both"/>
+        <w:rPr>
+          <w:rFonts w:ascii="Times New Roman" w:hAnsi="Times New Roman" w:cs="Times New Roman"/>
+          <w:color w:val="00B0F0"/>
+          <w:sz w:val="24"/>
+          <w:szCs w:val="24"/>
+          <w:lang w:val="en-US"/>
+        </w:rPr>
+      </w:pPr>
+      <w:r>
+        <w:rPr>
+          <w:rFonts w:ascii="Times New Roman" w:hAnsi="Times New Roman" w:cs="Times New Roman"/>
+          <w:sz w:val="24"/>
+          <w:szCs w:val="24"/>
+          <w:lang w:val="en-US"/>
+        </w:rPr>
+        <w:t xml:space="preserve">SELECT Login FROM user WHERE </w:t>
+      </w:r>
+      <w:proofErr w:type="spellStart"/>
+      <w:r>
+        <w:rPr>
+          <w:rFonts w:ascii="Times New Roman" w:hAnsi="Times New Roman" w:cs="Times New Roman"/>
+          <w:sz w:val="24"/>
+          <w:szCs w:val="24"/>
+          <w:lang w:val="en-US"/>
+        </w:rPr>
+        <w:t>user.login</w:t>
+      </w:r>
+      <w:proofErr w:type="spellEnd"/>
+      <w:r>
+        <w:rPr>
+          <w:rFonts w:ascii="Times New Roman" w:hAnsi="Times New Roman" w:cs="Times New Roman"/>
+          <w:sz w:val="24"/>
+          <w:szCs w:val="24"/>
+          <w:lang w:val="en-US"/>
+        </w:rPr>
+        <w:t xml:space="preserve"> = </w:t>
+      </w:r>
+      <w:r>
+        <w:rPr>
+          <w:rFonts w:ascii="Times New Roman" w:hAnsi="Times New Roman" w:cs="Times New Roman"/>
+          <w:sz w:val="24"/>
+          <w:szCs w:val="24"/>
+          <w:lang w:val="en-US"/>
+        </w:rPr>
+        <w:t>‘</w:t>
+      </w:r>
+      <w:r>
+        <w:rPr>
+          <w:rFonts w:ascii="Times New Roman" w:hAnsi="Times New Roman" w:cs="Times New Roman"/>
+          <w:color w:val="FF0000"/>
+          <w:sz w:val="24"/>
+          <w:szCs w:val="24"/>
+          <w:lang w:val="en-US"/>
+        </w:rPr>
+        <w:t>z</w:t>
+      </w:r>
+      <w:r>
+        <w:rPr>
+          <w:rFonts w:ascii="Times New Roman" w:hAnsi="Times New Roman" w:cs="Times New Roman"/>
+          <w:sz w:val="24"/>
+          <w:szCs w:val="24"/>
+          <w:lang w:val="en-US"/>
+        </w:rPr>
+        <w:t>’</w:t>
+      </w:r>
+      <w:r>
+        <w:rPr>
+          <w:rFonts w:ascii="Times New Roman" w:hAnsi="Times New Roman" w:cs="Times New Roman"/>
+          <w:sz w:val="24"/>
+          <w:szCs w:val="24"/>
+          <w:lang w:val="en-US"/>
+        </w:rPr>
+        <w:t xml:space="preserve"> and </w:t>
+      </w:r>
+      <w:proofErr w:type="spellStart"/>
+      <w:proofErr w:type="gramStart"/>
+      <w:r>
+        <w:rPr>
+          <w:rFonts w:ascii="Times New Roman" w:hAnsi="Times New Roman" w:cs="Times New Roman"/>
+          <w:sz w:val="24"/>
+          <w:szCs w:val="24"/>
+          <w:lang w:val="en-US"/>
+        </w:rPr>
+        <w:t>user.senha</w:t>
+      </w:r>
+      <w:proofErr w:type="spellEnd"/>
+      <w:proofErr w:type="gramEnd"/>
+      <w:r>
+        <w:rPr>
+          <w:rFonts w:ascii="Times New Roman" w:hAnsi="Times New Roman" w:cs="Times New Roman"/>
+          <w:sz w:val="24"/>
+          <w:szCs w:val="24"/>
+          <w:lang w:val="en-US"/>
+        </w:rPr>
+        <w:t xml:space="preserve"> = </w:t>
+      </w:r>
+      <w:r>
+        <w:rPr>
+          <w:rFonts w:ascii="Times New Roman" w:hAnsi="Times New Roman" w:cs="Times New Roman"/>
+          <w:sz w:val="24"/>
+          <w:szCs w:val="24"/>
+          <w:lang w:val="en-US"/>
+        </w:rPr>
+        <w:t xml:space="preserve"> ‘</w:t>
+      </w:r>
+      <w:r>
+        <w:rPr>
+          <w:rFonts w:ascii="Times New Roman" w:hAnsi="Times New Roman" w:cs="Times New Roman"/>
+          <w:color w:val="FF0000"/>
+          <w:sz w:val="24"/>
+          <w:szCs w:val="24"/>
+          <w:lang w:val="en-US"/>
+        </w:rPr>
+        <w:t xml:space="preserve">z’ or 1=1;-- </w:t>
+      </w:r>
+      <w:r>
+        <w:rPr>
+          <w:rFonts w:ascii="Times New Roman" w:hAnsi="Times New Roman" w:cs="Times New Roman"/>
+          <w:color w:val="00B0F0"/>
+          <w:sz w:val="24"/>
+          <w:szCs w:val="24"/>
+          <w:lang w:val="en-US"/>
+        </w:rPr>
+        <w:t>’;</w:t>
+      </w:r>
+    </w:p>
+    <w:p>
+      <w:pPr>
+        <w:spacing w:after="120" w:line="360" w:lineRule="auto"/>
+        <w:ind w:firstLine="851"/>
+        <w:jc w:val="both"/>
+        <w:rPr>
+          <w:rFonts w:ascii="Times New Roman" w:hAnsi="Times New Roman" w:cs="Times New Roman"/>
+          <w:sz w:val="24"/>
+          <w:szCs w:val="24"/>
+        </w:rPr>
+      </w:pPr>
+      <w:r>
+        <w:rPr>
+          <w:rFonts w:ascii="Times New Roman" w:hAnsi="Times New Roman" w:cs="Times New Roman"/>
+          <w:sz w:val="24"/>
+          <w:szCs w:val="24"/>
+          <w:lang w:val="en-US"/>
+        </w:rPr>
+        <w:tab/>
+      </w:r>
+      <w:r>
+        <w:rPr>
+          <w:rFonts w:ascii="Times New Roman" w:hAnsi="Times New Roman" w:cs="Times New Roman"/>
+          <w:sz w:val="24"/>
+          <w:szCs w:val="24"/>
+        </w:rPr>
+        <w:t xml:space="preserve">Percebam que o </w:t>
+      </w:r>
+      <w:r>
+        <w:rPr>
+          <w:rFonts w:ascii="Times New Roman" w:hAnsi="Times New Roman" w:cs="Times New Roman"/>
+          <w:sz w:val="24"/>
+          <w:szCs w:val="24"/>
+        </w:rPr>
+        <w:t>–</w:t>
+      </w:r>
+      <w:r>
+        <w:rPr>
+          <w:rFonts w:ascii="Times New Roman" w:hAnsi="Times New Roman" w:cs="Times New Roman"/>
+          <w:sz w:val="24"/>
+          <w:szCs w:val="24"/>
+        </w:rPr>
+        <w:t xml:space="preserve"> </w:t>
+      </w:r>
+      <w:r>
+        <w:rPr>
+          <w:rFonts w:ascii="Times New Roman" w:hAnsi="Times New Roman" w:cs="Times New Roman"/>
+          <w:sz w:val="24"/>
+          <w:szCs w:val="24"/>
+        </w:rPr>
+        <w:t xml:space="preserve">no fim do campo login fez com que o código SQL feito pelo desenvolvedor agora é um comentário (marcado em azul no SQL acima), e agora por conta do 1=1 ao invés de só retornar o nome do usuário caso o mesmo informe dados válidos de login e senha, agora o sistema lista todos os usuários cadastrados no sistema, uma informação que não deveria ser acessada por um usuário que tenta se </w:t>
+      </w:r>
+      <w:proofErr w:type="spellStart"/>
+      <w:r>
+        <w:rPr>
+          <w:rFonts w:ascii="Times New Roman" w:hAnsi="Times New Roman" w:cs="Times New Roman"/>
+          <w:sz w:val="24"/>
+          <w:szCs w:val="24"/>
+        </w:rPr>
+        <w:t>logar</w:t>
+      </w:r>
+      <w:proofErr w:type="spellEnd"/>
+      <w:r>
+        <w:rPr>
+          <w:rFonts w:ascii="Times New Roman" w:hAnsi="Times New Roman" w:cs="Times New Roman"/>
+          <w:sz w:val="24"/>
+          <w:szCs w:val="24"/>
+        </w:rPr>
+        <w:t xml:space="preserve"> no sistema.</w:t>
+      </w:r>
     </w:p>
     <w:p>
       <w:pPr>
@@ -9869,7 +11247,7 @@
           <w:szCs w:val="24"/>
         </w:rPr>
       </w:pPr>
-      <w:bookmarkStart w:id="17" w:name="_Toc511044558"/>
+      <w:bookmarkStart w:id="16" w:name="_Toc511044558"/>
       <w:r>
         <w:rPr>
           <w:rFonts w:ascii="Times New Roman" w:hAnsi="Times New Roman" w:cs="Times New Roman"/>
@@ -9880,7 +11258,7 @@
         </w:rPr>
         <w:t>REFERÊNCIA:</w:t>
       </w:r>
-      <w:bookmarkEnd w:id="17"/>
+      <w:bookmarkEnd w:id="16"/>
       <w:r>
         <w:rPr>
           <w:rFonts w:ascii="Times New Roman" w:hAnsi="Times New Roman" w:cs="Times New Roman"/>
@@ -10012,10 +11390,12 @@
         </w:rPr>
         <w:t>/2018.</w:t>
       </w:r>
+      <w:bookmarkStart w:id="17" w:name="_GoBack"/>
+      <w:bookmarkEnd w:id="17"/>
     </w:p>
     <w:sectPr>
-      <w:headerReference w:type="default" r:id="rId22"/>
-      <w:footerReference w:type="default" r:id="rId23"/>
+      <w:headerReference w:type="default" r:id="rId33"/>
+      <w:footerReference w:type="default" r:id="rId34"/>
       <w:pgSz w:w="11906" w:h="16838"/>
       <w:pgMar w:top="1417" w:right="1701" w:bottom="1417" w:left="1701" w:header="1701" w:footer="1134" w:gutter="0"/>
       <w:pgNumType w:start="0"/>
@@ -11815,6 +13195,26 @@
     <w:basedOn w:val="Fontepargpadro"/>
     <w:rsid w:val="002E06D2"/>
   </w:style>
+  <w:style w:type="paragraph" w:styleId="Legenda">
+    <w:name w:val="caption"/>
+    <w:basedOn w:val="Normal"/>
+    <w:next w:val="Normal"/>
+    <w:uiPriority w:val="35"/>
+    <w:semiHidden/>
+    <w:unhideWhenUsed/>
+    <w:qFormat/>
+    <w:rsid w:val="00D3234B"/>
+    <w:pPr>
+      <w:spacing w:after="200" w:line="240" w:lineRule="auto"/>
+    </w:pPr>
+    <w:rPr>
+      <w:i/>
+      <w:iCs/>
+      <w:color w:val="44546A" w:themeColor="text2"/>
+      <w:sz w:val="18"/>
+      <w:szCs w:val="18"/>
+    </w:rPr>
+  </w:style>
 </w:styles>
 </file>
 
@@ -12118,7 +13518,7 @@
 </file>
 
 <file path=customXml/itemProps1.xml><?xml version="1.0" encoding="utf-8"?>
-<ds:datastoreItem xmlns:ds="http://schemas.openxmlformats.org/officeDocument/2006/customXml" ds:itemID="{D92AC4EC-AF39-4DF5-A692-E4942242D764}">
+<ds:datastoreItem xmlns:ds="http://schemas.openxmlformats.org/officeDocument/2006/customXml" ds:itemID="{B8B8F386-F869-4058-BC57-8FBCD7A9B36E}">
   <ds:schemaRefs>
     <ds:schemaRef ds:uri="http://schemas.openxmlformats.org/officeDocument/2006/bibliography"/>
   </ds:schemaRefs>

</xml_diff>

<commit_message>
Inseridas todas as legendas
</commit_message>
<xml_diff>
--- a/MYSQL - Indexação.docx
+++ b/MYSQL - Indexação.docx
@@ -7508,6 +7508,68 @@
           </wp:inline>
         </w:drawing>
       </w:r>
+      <w:bookmarkStart w:id="6" w:name="_GoBack"/>
+      <w:bookmarkEnd w:id="6"/>
+    </w:p>
+    <w:p>
+      <w:pPr>
+        <w:spacing w:afterLines="120" w:after="288" w:line="360" w:lineRule="auto"/>
+        <w:ind w:firstLine="851"/>
+        <w:jc w:val="center"/>
+        <w:rPr>
+          <w:rFonts w:ascii="Times New Roman" w:hAnsi="Times New Roman" w:cs="Times New Roman"/>
+          <w:iCs/>
+          <w:sz w:val="20"/>
+          <w:szCs w:val="20"/>
+        </w:rPr>
+      </w:pPr>
+      <w:r>
+        <w:rPr>
+          <w:rFonts w:ascii="Times New Roman" w:hAnsi="Times New Roman" w:cs="Times New Roman"/>
+          <w:iCs/>
+          <w:sz w:val="20"/>
+          <w:szCs w:val="20"/>
+        </w:rPr>
+        <w:t xml:space="preserve">Figura </w:t>
+      </w:r>
+      <w:r>
+        <w:rPr>
+          <w:rFonts w:ascii="Times New Roman" w:hAnsi="Times New Roman" w:cs="Times New Roman"/>
+          <w:iCs/>
+          <w:sz w:val="20"/>
+          <w:szCs w:val="20"/>
+        </w:rPr>
+        <w:t>1</w:t>
+      </w:r>
+      <w:r>
+        <w:rPr>
+          <w:rFonts w:ascii="Times New Roman" w:hAnsi="Times New Roman" w:cs="Times New Roman"/>
+          <w:iCs/>
+          <w:sz w:val="20"/>
+          <w:szCs w:val="20"/>
+        </w:rPr>
+        <w:t xml:space="preserve">5 – </w:t>
+      </w:r>
+      <w:r>
+        <w:rPr>
+          <w:rFonts w:ascii="Times New Roman" w:hAnsi="Times New Roman" w:cs="Times New Roman"/>
+          <w:iCs/>
+          <w:sz w:val="20"/>
+          <w:szCs w:val="20"/>
+        </w:rPr>
+        <w:t xml:space="preserve">Execução do comando </w:t>
+      </w:r>
+      <w:proofErr w:type="spellStart"/>
+      <w:r>
+        <w:rPr>
+          <w:rFonts w:ascii="Times New Roman" w:hAnsi="Times New Roman" w:cs="Times New Roman"/>
+          <w:iCs/>
+          <w:sz w:val="20"/>
+          <w:szCs w:val="20"/>
+        </w:rPr>
+        <w:t>Explain</w:t>
+      </w:r>
+      <w:proofErr w:type="spellEnd"/>
     </w:p>
     <w:p>
       <w:pPr>
@@ -8234,6 +8296,7 @@
           <w:szCs w:val="24"/>
           <w:lang w:val="en-US"/>
         </w:rPr>
+        <w:lastRenderedPageBreak/>
         <w:t>performance_</w:t>
       </w:r>
       <w:proofErr w:type="gramStart"/>
@@ -8496,7 +8559,6 @@
           <w:szCs w:val="24"/>
           <w:lang w:val="en-US"/>
         </w:rPr>
-        <w:lastRenderedPageBreak/>
         <w:t>UPDATE</w:t>
       </w:r>
       <w:r>
@@ -9008,7 +9070,7 @@
           <w:szCs w:val="28"/>
         </w:rPr>
       </w:pPr>
-      <w:bookmarkStart w:id="6" w:name="_Toc511044549"/>
+      <w:bookmarkStart w:id="7" w:name="_Toc511044549"/>
       <w:r>
         <w:rPr>
           <w:rFonts w:ascii="Times New Roman" w:hAnsi="Times New Roman" w:cs="Times New Roman"/>
@@ -9139,7 +9201,7 @@
         </w:rPr>
         <w:t>.</w:t>
       </w:r>
-      <w:bookmarkEnd w:id="6"/>
+      <w:bookmarkEnd w:id="7"/>
       <w:r>
         <w:rPr>
           <w:rFonts w:ascii="Times New Roman" w:hAnsi="Times New Roman" w:cs="Times New Roman"/>
@@ -9182,7 +9244,7 @@
           <w:szCs w:val="24"/>
         </w:rPr>
       </w:pPr>
-      <w:bookmarkStart w:id="7" w:name="_Toc510958921"/>
+      <w:bookmarkStart w:id="8" w:name="_Toc510958921"/>
       <w:r>
         <w:rPr>
           <w:rFonts w:ascii="Times New Roman" w:hAnsi="Times New Roman" w:cs="Times New Roman"/>
@@ -9192,7 +9254,7 @@
         </w:rPr>
         <w:t>Verifique o tempo necessário para processar essa consulta.</w:t>
       </w:r>
-      <w:bookmarkEnd w:id="7"/>
+      <w:bookmarkEnd w:id="8"/>
     </w:p>
     <w:p>
       <w:pPr>
@@ -9489,7 +9551,7 @@
           <w:szCs w:val="24"/>
         </w:rPr>
       </w:pPr>
-      <w:bookmarkStart w:id="8" w:name="_Toc510958922"/>
+      <w:bookmarkStart w:id="9" w:name="_Toc510958922"/>
       <w:r>
         <w:rPr>
           <w:rFonts w:ascii="Times New Roman" w:hAnsi="Times New Roman" w:cs="Times New Roman"/>
@@ -9497,9 +9559,10 @@
           <w:sz w:val="24"/>
           <w:szCs w:val="24"/>
         </w:rPr>
+        <w:lastRenderedPageBreak/>
         <w:t>Agora crie um índice e refaça a consulta. Diminuiu o tempo de consulta? Justifique o índice criado.</w:t>
       </w:r>
-      <w:bookmarkEnd w:id="8"/>
+      <w:bookmarkEnd w:id="9"/>
       <w:r>
         <w:rPr>
           <w:rFonts w:ascii="Times New Roman" w:hAnsi="Times New Roman" w:cs="Times New Roman"/>
@@ -9586,7 +9649,6 @@
           <w:sz w:val="24"/>
           <w:szCs w:val="24"/>
         </w:rPr>
-        <w:lastRenderedPageBreak/>
         <w:drawing>
           <wp:inline distT="0" distB="0" distL="0" distR="0" wp14:anchorId="70699F70" wp14:editId="1F168885">
             <wp:extent cx="4972744" cy="790685"/>
@@ -9927,7 +9989,7 @@
           <w:szCs w:val="24"/>
         </w:rPr>
       </w:pPr>
-      <w:bookmarkStart w:id="9" w:name="_Toc511044552"/>
+      <w:bookmarkStart w:id="10" w:name="_Toc511044552"/>
       <w:r>
         <w:rPr>
           <w:rFonts w:ascii="Times New Roman" w:hAnsi="Times New Roman" w:cs="Times New Roman"/>
@@ -9958,7 +10020,7 @@
         </w:rPr>
         <w:t>VALIE POR MEIO DE CONSULTAS E DESCREVA A IMPRESSÃO DO GRUPO SOBRE:</w:t>
       </w:r>
-      <w:bookmarkEnd w:id="9"/>
+      <w:bookmarkEnd w:id="10"/>
     </w:p>
     <w:p>
       <w:pPr>
@@ -9975,7 +10037,7 @@
           <w:szCs w:val="24"/>
         </w:rPr>
       </w:pPr>
-      <w:bookmarkStart w:id="10" w:name="_Toc511044553"/>
+      <w:bookmarkStart w:id="11" w:name="_Toc511044553"/>
       <w:r>
         <w:rPr>
           <w:rFonts w:ascii="Times New Roman" w:hAnsi="Times New Roman" w:cs="Times New Roman"/>
@@ -9995,7 +10057,7 @@
         </w:rPr>
         <w:t>Hash</w:t>
       </w:r>
-      <w:bookmarkEnd w:id="10"/>
+      <w:bookmarkEnd w:id="11"/>
       <w:proofErr w:type="spellEnd"/>
       <w:r>
         <w:rPr>
@@ -10108,83 +10170,32 @@
       <w:pPr>
         <w:keepNext/>
         <w:spacing w:line="360" w:lineRule="auto"/>
-        <w:ind w:left="708" w:firstLine="708"/>
-      </w:pPr>
-      <w:r>
-        <w:t xml:space="preserve">Na imagem acima primeiro realizamos a verificação da </w:t>
-      </w:r>
-      <w:proofErr w:type="spellStart"/>
-      <w:r>
-        <w:t>engine</w:t>
-      </w:r>
-      <w:proofErr w:type="spellEnd"/>
-      <w:r>
-        <w:t xml:space="preserve"> da tabela, já que segundo o manual do </w:t>
-      </w:r>
-      <w:proofErr w:type="spellStart"/>
-      <w:r>
-        <w:t>mysql</w:t>
-      </w:r>
-      <w:proofErr w:type="spellEnd"/>
-      <w:r>
-        <w:t xml:space="preserve"> a </w:t>
-      </w:r>
-      <w:proofErr w:type="spellStart"/>
-      <w:r>
-        <w:t>engine</w:t>
-      </w:r>
-      <w:proofErr w:type="spellEnd"/>
-      <w:r>
-        <w:t xml:space="preserve"> </w:t>
-      </w:r>
-      <w:proofErr w:type="spellStart"/>
-      <w:r>
-        <w:t>InnoDB</w:t>
-      </w:r>
-      <w:proofErr w:type="spellEnd"/>
-      <w:r>
-        <w:t xml:space="preserve"> não implementava um índice do tipo </w:t>
-      </w:r>
-      <w:proofErr w:type="spellStart"/>
-      <w:r>
-        <w:t>hash</w:t>
-      </w:r>
-      <w:proofErr w:type="spellEnd"/>
-      <w:r>
-        <w:t xml:space="preserve">. A tabela a princípio era </w:t>
-      </w:r>
-      <w:proofErr w:type="spellStart"/>
-      <w:r>
-        <w:t>InnoDB</w:t>
-      </w:r>
-      <w:proofErr w:type="spellEnd"/>
-      <w:r>
-        <w:t xml:space="preserve"> então alteramos sua </w:t>
-      </w:r>
-      <w:proofErr w:type="spellStart"/>
-      <w:r>
-        <w:t>engine</w:t>
-      </w:r>
-      <w:proofErr w:type="spellEnd"/>
-      <w:r>
-        <w:t xml:space="preserve"> para </w:t>
-      </w:r>
-      <w:proofErr w:type="spellStart"/>
-      <w:r>
-        <w:t>MyISAM</w:t>
-      </w:r>
-      <w:proofErr w:type="spellEnd"/>
-      <w:r>
-        <w:t xml:space="preserve">. Após a alteração foi efetuada uma consulta buscando informações da cidade de Columbia, e o tempo obtido foi de 0.06 segundos para esta consulta sem o índice </w:t>
-      </w:r>
-      <w:proofErr w:type="spellStart"/>
-      <w:r>
-        <w:t>hash</w:t>
-      </w:r>
-      <w:proofErr w:type="spellEnd"/>
-      <w:r>
-        <w:t>.</w:t>
-      </w:r>
+        <w:ind w:left="708"/>
+        <w:jc w:val="center"/>
+        <w:rPr>
+          <w:rFonts w:ascii="Times New Roman" w:hAnsi="Times New Roman" w:cs="Times New Roman"/>
+          <w:sz w:val="20"/>
+          <w:szCs w:val="20"/>
+        </w:rPr>
+      </w:pPr>
+      <w:r>
+        <w:rPr>
+          <w:rFonts w:ascii="Times New Roman" w:hAnsi="Times New Roman" w:cs="Times New Roman"/>
+          <w:sz w:val="20"/>
+          <w:szCs w:val="20"/>
+        </w:rPr>
+        <w:t xml:space="preserve">Figura 19 – Execução de consulta com índice </w:t>
+      </w:r>
+      <w:proofErr w:type="spellStart"/>
+      <w:r>
+        <w:rPr>
+          <w:rFonts w:ascii="Times New Roman" w:hAnsi="Times New Roman" w:cs="Times New Roman"/>
+          <w:sz w:val="20"/>
+          <w:szCs w:val="20"/>
+        </w:rPr>
+        <w:t>Hash</w:t>
+      </w:r>
+      <w:proofErr w:type="spellEnd"/>
     </w:p>
     <w:p>
       <w:pPr>
@@ -10193,7 +10204,39 @@
         <w:ind w:left="708" w:firstLine="708"/>
       </w:pPr>
       <w:r>
-        <w:t xml:space="preserve">Em seguida criamos um índice do tipo </w:t>
+        <w:t xml:space="preserve">Na imagem acima primeiro realizamos a verificação da </w:t>
+      </w:r>
+      <w:proofErr w:type="spellStart"/>
+      <w:r>
+        <w:t>engine</w:t>
+      </w:r>
+      <w:proofErr w:type="spellEnd"/>
+      <w:r>
+        <w:t xml:space="preserve"> da tabela, já que segundo o manual do </w:t>
+      </w:r>
+      <w:proofErr w:type="spellStart"/>
+      <w:r>
+        <w:t>mysql</w:t>
+      </w:r>
+      <w:proofErr w:type="spellEnd"/>
+      <w:r>
+        <w:t xml:space="preserve"> a </w:t>
+      </w:r>
+      <w:proofErr w:type="spellStart"/>
+      <w:r>
+        <w:t>engine</w:t>
+      </w:r>
+      <w:proofErr w:type="spellEnd"/>
+      <w:r>
+        <w:t xml:space="preserve"> </w:t>
+      </w:r>
+      <w:proofErr w:type="spellStart"/>
+      <w:r>
+        <w:t>InnoDB</w:t>
+      </w:r>
+      <w:proofErr w:type="spellEnd"/>
+      <w:r>
+        <w:t xml:space="preserve"> não implementava um índice do tipo </w:t>
       </w:r>
       <w:proofErr w:type="spellStart"/>
       <w:r>
@@ -10201,15 +10244,39 @@
       </w:r>
       <w:proofErr w:type="spellEnd"/>
       <w:r>
-        <w:t xml:space="preserve"> em cima do campo </w:t>
-      </w:r>
-      <w:proofErr w:type="spellStart"/>
-      <w:r>
-        <w:t>Name</w:t>
-      </w:r>
-      <w:proofErr w:type="spellEnd"/>
-      <w:r>
-        <w:t>, e realizamos novamente a mesma consulta, e o tempo agora foi de 0.00 segundo.</w:t>
+        <w:t xml:space="preserve">. A tabela a princípio era </w:t>
+      </w:r>
+      <w:proofErr w:type="spellStart"/>
+      <w:r>
+        <w:t>InnoDB</w:t>
+      </w:r>
+      <w:proofErr w:type="spellEnd"/>
+      <w:r>
+        <w:t xml:space="preserve"> então alteramos sua </w:t>
+      </w:r>
+      <w:proofErr w:type="spellStart"/>
+      <w:r>
+        <w:t>engine</w:t>
+      </w:r>
+      <w:proofErr w:type="spellEnd"/>
+      <w:r>
+        <w:t xml:space="preserve"> para </w:t>
+      </w:r>
+      <w:proofErr w:type="spellStart"/>
+      <w:r>
+        <w:t>MyISAM</w:t>
+      </w:r>
+      <w:proofErr w:type="spellEnd"/>
+      <w:r>
+        <w:t xml:space="preserve">. Após a alteração foi efetuada uma consulta buscando informações da cidade de Columbia, e o tempo obtido foi de 0.06 segundos para esta consulta sem o índice </w:t>
+      </w:r>
+      <w:proofErr w:type="spellStart"/>
+      <w:r>
+        <w:t>hash</w:t>
+      </w:r>
+      <w:proofErr w:type="spellEnd"/>
+      <w:r>
+        <w:t>.</w:t>
       </w:r>
     </w:p>
     <w:p>
@@ -10219,6 +10286,32 @@
         <w:ind w:left="708" w:firstLine="708"/>
       </w:pPr>
       <w:r>
+        <w:t xml:space="preserve">Em seguida criamos um índice do tipo </w:t>
+      </w:r>
+      <w:proofErr w:type="spellStart"/>
+      <w:r>
+        <w:t>hash</w:t>
+      </w:r>
+      <w:proofErr w:type="spellEnd"/>
+      <w:r>
+        <w:t xml:space="preserve"> em cima do campo </w:t>
+      </w:r>
+      <w:proofErr w:type="spellStart"/>
+      <w:r>
+        <w:t>Name</w:t>
+      </w:r>
+      <w:proofErr w:type="spellEnd"/>
+      <w:r>
+        <w:t>, e realizamos novamente a mesma consulta, e o tempo agora foi de 0.00 segundo.</w:t>
+      </w:r>
+    </w:p>
+    <w:p>
+      <w:pPr>
+        <w:keepNext/>
+        <w:spacing w:line="360" w:lineRule="auto"/>
+        <w:ind w:left="708" w:firstLine="708"/>
+      </w:pPr>
+      <w:r>
         <w:t xml:space="preserve">Neste caso o índice </w:t>
       </w:r>
       <w:proofErr w:type="spellStart"/>
@@ -10234,8 +10327,6 @@
       <w:pPr>
         <w:spacing w:line="360" w:lineRule="auto"/>
       </w:pPr>
-      <w:bookmarkStart w:id="11" w:name="_GoBack"/>
-      <w:bookmarkEnd w:id="11"/>
     </w:p>
     <w:p>
       <w:pPr>
@@ -10365,6 +10456,51 @@
     </w:p>
     <w:p>
       <w:pPr>
+        <w:keepNext/>
+        <w:spacing w:line="360" w:lineRule="auto"/>
+        <w:ind w:left="708"/>
+        <w:jc w:val="center"/>
+        <w:rPr>
+          <w:rFonts w:ascii="Times New Roman" w:hAnsi="Times New Roman" w:cs="Times New Roman"/>
+          <w:sz w:val="20"/>
+          <w:szCs w:val="20"/>
+        </w:rPr>
+      </w:pPr>
+      <w:r>
+        <w:rPr>
+          <w:rFonts w:ascii="Times New Roman" w:hAnsi="Times New Roman" w:cs="Times New Roman"/>
+          <w:sz w:val="20"/>
+          <w:szCs w:val="20"/>
+        </w:rPr>
+        <w:t xml:space="preserve">Figura </w:t>
+      </w:r>
+      <w:r>
+        <w:rPr>
+          <w:rFonts w:ascii="Times New Roman" w:hAnsi="Times New Roman" w:cs="Times New Roman"/>
+          <w:sz w:val="20"/>
+          <w:szCs w:val="20"/>
+        </w:rPr>
+        <w:t>20</w:t>
+      </w:r>
+      <w:r>
+        <w:rPr>
+          <w:rFonts w:ascii="Times New Roman" w:hAnsi="Times New Roman" w:cs="Times New Roman"/>
+          <w:sz w:val="20"/>
+          <w:szCs w:val="20"/>
+        </w:rPr>
+        <w:t xml:space="preserve"> – Execução de consulta com índice </w:t>
+      </w:r>
+      <w:r>
+        <w:rPr>
+          <w:rFonts w:ascii="Times New Roman" w:hAnsi="Times New Roman" w:cs="Times New Roman"/>
+          <w:sz w:val="20"/>
+          <w:szCs w:val="20"/>
+        </w:rPr>
+        <w:t>composto</w:t>
+      </w:r>
+    </w:p>
+    <w:p>
+      <w:pPr>
         <w:pStyle w:val="PargrafodaLista"/>
         <w:spacing w:line="360" w:lineRule="auto"/>
         <w:ind w:firstLine="696"/>
@@ -10478,6 +10614,7 @@
         <w:rPr>
           <w:noProof/>
         </w:rPr>
+        <w:lastRenderedPageBreak/>
         <w:drawing>
           <wp:inline distT="0" distB="0" distL="0" distR="0" wp14:anchorId="153E16DF" wp14:editId="1FE19801">
             <wp:extent cx="4524375" cy="2714625"/>
@@ -10523,10 +10660,64 @@
     </w:p>
     <w:p>
       <w:pPr>
+        <w:keepNext/>
+        <w:spacing w:line="360" w:lineRule="auto"/>
         <w:ind w:left="708"/>
-      </w:pPr>
-      <w:r>
-        <w:lastRenderedPageBreak/>
+        <w:jc w:val="center"/>
+        <w:rPr>
+          <w:rFonts w:ascii="Times New Roman" w:hAnsi="Times New Roman" w:cs="Times New Roman"/>
+          <w:sz w:val="20"/>
+          <w:szCs w:val="20"/>
+        </w:rPr>
+      </w:pPr>
+      <w:r>
+        <w:rPr>
+          <w:rFonts w:ascii="Times New Roman" w:hAnsi="Times New Roman" w:cs="Times New Roman"/>
+          <w:sz w:val="20"/>
+          <w:szCs w:val="20"/>
+        </w:rPr>
+        <w:t xml:space="preserve">Figura </w:t>
+      </w:r>
+      <w:r>
+        <w:rPr>
+          <w:rFonts w:ascii="Times New Roman" w:hAnsi="Times New Roman" w:cs="Times New Roman"/>
+          <w:sz w:val="20"/>
+          <w:szCs w:val="20"/>
+        </w:rPr>
+        <w:t>21</w:t>
+      </w:r>
+      <w:r>
+        <w:rPr>
+          <w:rFonts w:ascii="Times New Roman" w:hAnsi="Times New Roman" w:cs="Times New Roman"/>
+          <w:sz w:val="20"/>
+          <w:szCs w:val="20"/>
+        </w:rPr>
+        <w:t xml:space="preserve"> – </w:t>
+      </w:r>
+      <w:r>
+        <w:rPr>
+          <w:rFonts w:ascii="Times New Roman" w:hAnsi="Times New Roman" w:cs="Times New Roman"/>
+          <w:sz w:val="20"/>
+          <w:szCs w:val="20"/>
+        </w:rPr>
+        <w:t xml:space="preserve">Criação de índice em campo </w:t>
+      </w:r>
+      <w:proofErr w:type="spellStart"/>
+      <w:r>
+        <w:rPr>
+          <w:rFonts w:ascii="Times New Roman" w:hAnsi="Times New Roman" w:cs="Times New Roman"/>
+          <w:sz w:val="20"/>
+          <w:szCs w:val="20"/>
+        </w:rPr>
+        <w:t>blob</w:t>
+      </w:r>
+      <w:proofErr w:type="spellEnd"/>
+    </w:p>
+    <w:p>
+      <w:pPr>
+        <w:ind w:left="708"/>
+      </w:pPr>
+      <w:r>
         <w:tab/>
         <w:t>Após a criação do índice foi realizada uma consulta por todas as cidades que começavam com a letra A e o resultado foi obtido em 0.03 segundos conforme a imagem a seguir.</w:t>
       </w:r>
@@ -10584,11 +10775,76 @@
     </w:p>
     <w:p>
       <w:pPr>
+        <w:keepNext/>
+        <w:spacing w:line="360" w:lineRule="auto"/>
+        <w:ind w:left="708"/>
+        <w:jc w:val="center"/>
+        <w:rPr>
+          <w:rFonts w:ascii="Times New Roman" w:hAnsi="Times New Roman" w:cs="Times New Roman"/>
+          <w:sz w:val="20"/>
+          <w:szCs w:val="20"/>
+        </w:rPr>
+      </w:pPr>
+      <w:r>
+        <w:rPr>
+          <w:rFonts w:ascii="Times New Roman" w:hAnsi="Times New Roman" w:cs="Times New Roman"/>
+          <w:sz w:val="20"/>
+          <w:szCs w:val="20"/>
+        </w:rPr>
+        <w:t xml:space="preserve">Figura 22 – Execução de consulta com índice em campo </w:t>
+      </w:r>
+      <w:proofErr w:type="spellStart"/>
+      <w:r>
+        <w:rPr>
+          <w:rFonts w:ascii="Times New Roman" w:hAnsi="Times New Roman" w:cs="Times New Roman"/>
+          <w:sz w:val="20"/>
+          <w:szCs w:val="20"/>
+        </w:rPr>
+        <w:t>blob</w:t>
+      </w:r>
+      <w:proofErr w:type="spellEnd"/>
+    </w:p>
+    <w:p>
+      <w:pPr>
         <w:pStyle w:val="PargrafodaLista"/>
         <w:spacing w:line="360" w:lineRule="auto"/>
       </w:pPr>
       <w:r>
         <w:tab/>
+      </w:r>
+    </w:p>
+    <w:p>
+      <w:pPr>
+        <w:pStyle w:val="PargrafodaLista"/>
+        <w:spacing w:line="360" w:lineRule="auto"/>
+      </w:pPr>
+    </w:p>
+    <w:p>
+      <w:pPr>
+        <w:pStyle w:val="PargrafodaLista"/>
+        <w:spacing w:line="360" w:lineRule="auto"/>
+      </w:pPr>
+    </w:p>
+    <w:p>
+      <w:pPr>
+        <w:pStyle w:val="PargrafodaLista"/>
+        <w:spacing w:line="360" w:lineRule="auto"/>
+      </w:pPr>
+    </w:p>
+    <w:p>
+      <w:pPr>
+        <w:pStyle w:val="PargrafodaLista"/>
+        <w:spacing w:line="360" w:lineRule="auto"/>
+      </w:pPr>
+    </w:p>
+    <w:p>
+      <w:pPr>
+        <w:pStyle w:val="PargrafodaLista"/>
+        <w:spacing w:line="360" w:lineRule="auto"/>
+        <w:ind w:firstLine="696"/>
+      </w:pPr>
+      <w:r>
+        <w:lastRenderedPageBreak/>
         <w:t>Em seguida o índice foi excluído.</w:t>
       </w:r>
     </w:p>
@@ -10646,6 +10902,37 @@
     </w:p>
     <w:p>
       <w:pPr>
+        <w:keepNext/>
+        <w:spacing w:line="360" w:lineRule="auto"/>
+        <w:ind w:left="708"/>
+        <w:jc w:val="center"/>
+        <w:rPr>
+          <w:rFonts w:ascii="Times New Roman" w:hAnsi="Times New Roman" w:cs="Times New Roman"/>
+          <w:sz w:val="20"/>
+          <w:szCs w:val="20"/>
+        </w:rPr>
+      </w:pPr>
+      <w:r>
+        <w:rPr>
+          <w:rFonts w:ascii="Times New Roman" w:hAnsi="Times New Roman" w:cs="Times New Roman"/>
+          <w:sz w:val="20"/>
+          <w:szCs w:val="20"/>
+        </w:rPr>
+        <w:t xml:space="preserve">Figura 23 – Exclusão do índice no campo </w:t>
+      </w:r>
+      <w:proofErr w:type="spellStart"/>
+      <w:r>
+        <w:rPr>
+          <w:rFonts w:ascii="Times New Roman" w:hAnsi="Times New Roman" w:cs="Times New Roman"/>
+          <w:sz w:val="20"/>
+          <w:szCs w:val="20"/>
+        </w:rPr>
+        <w:t>blob</w:t>
+      </w:r>
+      <w:proofErr w:type="spellEnd"/>
+    </w:p>
+    <w:p>
+      <w:pPr>
         <w:pStyle w:val="PargrafodaLista"/>
         <w:spacing w:line="360" w:lineRule="auto"/>
       </w:pPr>
@@ -10663,7 +10950,6 @@
         <w:rPr>
           <w:noProof/>
         </w:rPr>
-        <w:lastRenderedPageBreak/>
         <w:drawing>
           <wp:inline distT="0" distB="0" distL="0" distR="0" wp14:anchorId="707DB3BA" wp14:editId="1D29BA6E">
             <wp:extent cx="5400040" cy="5156200"/>
@@ -10709,6 +10995,77 @@
     </w:p>
     <w:p>
       <w:pPr>
+        <w:keepNext/>
+        <w:spacing w:line="360" w:lineRule="auto"/>
+        <w:ind w:left="708"/>
+        <w:jc w:val="center"/>
+        <w:rPr>
+          <w:rFonts w:ascii="Times New Roman" w:hAnsi="Times New Roman" w:cs="Times New Roman"/>
+          <w:sz w:val="20"/>
+          <w:szCs w:val="20"/>
+        </w:rPr>
+      </w:pPr>
+      <w:r>
+        <w:rPr>
+          <w:rFonts w:ascii="Times New Roman" w:hAnsi="Times New Roman" w:cs="Times New Roman"/>
+          <w:sz w:val="20"/>
+          <w:szCs w:val="20"/>
+        </w:rPr>
+        <w:t xml:space="preserve">Figura </w:t>
+      </w:r>
+      <w:r>
+        <w:rPr>
+          <w:rFonts w:ascii="Times New Roman" w:hAnsi="Times New Roman" w:cs="Times New Roman"/>
+          <w:sz w:val="20"/>
+          <w:szCs w:val="20"/>
+        </w:rPr>
+        <w:t xml:space="preserve">24 – </w:t>
+      </w:r>
+      <w:r>
+        <w:rPr>
+          <w:rFonts w:ascii="Times New Roman" w:hAnsi="Times New Roman" w:cs="Times New Roman"/>
+          <w:sz w:val="20"/>
+          <w:szCs w:val="20"/>
+        </w:rPr>
+        <w:t xml:space="preserve">Execução de consulta </w:t>
+      </w:r>
+      <w:r>
+        <w:rPr>
+          <w:rFonts w:ascii="Times New Roman" w:hAnsi="Times New Roman" w:cs="Times New Roman"/>
+          <w:sz w:val="20"/>
+          <w:szCs w:val="20"/>
+        </w:rPr>
+        <w:t>sem</w:t>
+      </w:r>
+      <w:r>
+        <w:rPr>
+          <w:rFonts w:ascii="Times New Roman" w:hAnsi="Times New Roman" w:cs="Times New Roman"/>
+          <w:sz w:val="20"/>
+          <w:szCs w:val="20"/>
+        </w:rPr>
+        <w:t xml:space="preserve"> índice em campo </w:t>
+      </w:r>
+      <w:proofErr w:type="spellStart"/>
+      <w:r>
+        <w:rPr>
+          <w:rFonts w:ascii="Times New Roman" w:hAnsi="Times New Roman" w:cs="Times New Roman"/>
+          <w:sz w:val="20"/>
+          <w:szCs w:val="20"/>
+        </w:rPr>
+        <w:t>blob</w:t>
+      </w:r>
+      <w:proofErr w:type="spellEnd"/>
+      <w:r>
+        <w:rPr>
+          <w:rFonts w:ascii="Times New Roman" w:hAnsi="Times New Roman" w:cs="Times New Roman"/>
+          <w:sz w:val="20"/>
+          <w:szCs w:val="20"/>
+        </w:rPr>
+        <w:t xml:space="preserve"> </w:t>
+      </w:r>
+    </w:p>
+    <w:p>
+      <w:pPr>
         <w:pStyle w:val="PargrafodaLista"/>
         <w:spacing w:line="360" w:lineRule="auto"/>
       </w:pPr>
@@ -10746,6 +11103,7 @@
           <w:sz w:val="24"/>
           <w:szCs w:val="24"/>
         </w:rPr>
+        <w:lastRenderedPageBreak/>
         <w:t>QUESTÃO 7: QUAIS SÃO AS FORMAS POSSÍVEIS DE INICIAR UMA TRANSAÇÃO NO SGBD</w:t>
       </w:r>
       <w:r>
@@ -10801,7 +11159,6 @@
         <w:spacing w:line="360" w:lineRule="auto"/>
       </w:pPr>
       <w:r>
-        <w:lastRenderedPageBreak/>
         <w:t>BEGIN (...) END</w:t>
       </w:r>
     </w:p>
@@ -11049,6 +11406,7 @@
           <w:sz w:val="24"/>
           <w:szCs w:val="24"/>
         </w:rPr>
+        <w:lastRenderedPageBreak/>
         <w:t xml:space="preserve">QUESTÃO DESAFIO: Implemente uma aplicação e simule um SQL </w:t>
       </w:r>
       <w:proofErr w:type="spellStart"/>
@@ -11166,7 +11524,6 @@
           <w:sz w:val="24"/>
           <w:szCs w:val="24"/>
         </w:rPr>
-        <w:lastRenderedPageBreak/>
         <w:drawing>
           <wp:inline distT="0" distB="0" distL="0" distR="0" wp14:anchorId="0C4AD309" wp14:editId="4215C818">
             <wp:extent cx="5400040" cy="2878455"/>
@@ -11214,21 +11571,44 @@
       <w:pPr>
         <w:spacing w:after="120" w:line="360" w:lineRule="auto"/>
         <w:ind w:firstLine="851"/>
-        <w:jc w:val="both"/>
-        <w:rPr>
-          <w:rFonts w:ascii="Times New Roman" w:hAnsi="Times New Roman" w:cs="Times New Roman"/>
-          <w:sz w:val="24"/>
-          <w:szCs w:val="24"/>
-        </w:rPr>
-      </w:pPr>
-      <w:r>
-        <w:rPr>
-          <w:rFonts w:ascii="Times New Roman" w:hAnsi="Times New Roman" w:cs="Times New Roman"/>
-          <w:sz w:val="24"/>
-          <w:szCs w:val="24"/>
-        </w:rPr>
-        <w:tab/>
-        <w:t>Primeiro temos a parte do código que recebe a ação de clique no botão OK. Quando o usuário clica no botão o código coleta os dados do campo login e senha em variáveis separadas, uma de login outra de senha para efetuar a buscar no banco de dados e permitir ou não o acesso do usuário.</w:t>
+        <w:jc w:val="center"/>
+        <w:rPr>
+          <w:rFonts w:ascii="Times New Roman" w:hAnsi="Times New Roman" w:cs="Times New Roman"/>
+          <w:sz w:val="24"/>
+          <w:szCs w:val="24"/>
+        </w:rPr>
+      </w:pPr>
+      <w:r>
+        <w:rPr>
+          <w:rFonts w:ascii="Times New Roman" w:hAnsi="Times New Roman" w:cs="Times New Roman"/>
+          <w:sz w:val="20"/>
+          <w:szCs w:val="20"/>
+        </w:rPr>
+        <w:t>Figura 2</w:t>
+      </w:r>
+      <w:r>
+        <w:rPr>
+          <w:rFonts w:ascii="Times New Roman" w:hAnsi="Times New Roman" w:cs="Times New Roman"/>
+          <w:sz w:val="20"/>
+          <w:szCs w:val="20"/>
+        </w:rPr>
+        <w:t>5</w:t>
+      </w:r>
+      <w:r>
+        <w:rPr>
+          <w:rFonts w:ascii="Times New Roman" w:hAnsi="Times New Roman" w:cs="Times New Roman"/>
+          <w:sz w:val="20"/>
+          <w:szCs w:val="20"/>
+        </w:rPr>
+        <w:t xml:space="preserve"> – </w:t>
+      </w:r>
+      <w:r>
+        <w:rPr>
+          <w:rFonts w:ascii="Times New Roman" w:hAnsi="Times New Roman" w:cs="Times New Roman"/>
+          <w:sz w:val="20"/>
+          <w:szCs w:val="20"/>
+        </w:rPr>
+        <w:t>Código referente ao botão OK</w:t>
       </w:r>
     </w:p>
     <w:p>
@@ -11245,10 +11625,32 @@
       <w:r>
         <w:rPr>
           <w:rFonts w:ascii="Times New Roman" w:hAnsi="Times New Roman" w:cs="Times New Roman"/>
+          <w:sz w:val="24"/>
+          <w:szCs w:val="24"/>
+        </w:rPr>
+        <w:tab/>
+        <w:t>Primeiro temos a parte do código que recebe a ação de clique no botão OK. Quando o usuário clica no botão o código coleta os dados do campo login e senha em variáveis separadas, uma de login outra de senha para efetuar a buscar no banco de dados e permitir ou não o acesso do usuário.</w:t>
+      </w:r>
+    </w:p>
+    <w:p>
+      <w:pPr>
+        <w:spacing w:after="120" w:line="360" w:lineRule="auto"/>
+        <w:ind w:firstLine="851"/>
+        <w:jc w:val="both"/>
+        <w:rPr>
+          <w:rFonts w:ascii="Times New Roman" w:hAnsi="Times New Roman" w:cs="Times New Roman"/>
+          <w:sz w:val="24"/>
+          <w:szCs w:val="24"/>
+        </w:rPr>
+      </w:pPr>
+      <w:r>
+        <w:rPr>
+          <w:rFonts w:ascii="Times New Roman" w:hAnsi="Times New Roman" w:cs="Times New Roman"/>
           <w:noProof/>
           <w:sz w:val="24"/>
           <w:szCs w:val="24"/>
         </w:rPr>
+        <w:lastRenderedPageBreak/>
         <w:drawing>
           <wp:inline distT="0" distB="0" distL="0" distR="0" wp14:anchorId="7A10780A" wp14:editId="09C623F7">
             <wp:extent cx="5400040" cy="2865810"/>
@@ -11296,93 +11698,55 @@
       <w:pPr>
         <w:spacing w:after="120" w:line="360" w:lineRule="auto"/>
         <w:ind w:firstLine="851"/>
-        <w:jc w:val="both"/>
-        <w:rPr>
-          <w:rFonts w:ascii="Times New Roman" w:hAnsi="Times New Roman" w:cs="Times New Roman"/>
-          <w:sz w:val="24"/>
-          <w:szCs w:val="24"/>
-        </w:rPr>
-      </w:pPr>
-      <w:r>
-        <w:rPr>
-          <w:rFonts w:ascii="Times New Roman" w:hAnsi="Times New Roman" w:cs="Times New Roman"/>
-          <w:sz w:val="24"/>
-          <w:szCs w:val="24"/>
-        </w:rPr>
-        <w:tab/>
-        <w:t xml:space="preserve">Após clicado no botão OK a aplicação realiza uma conexão ao banco de dados e realiza uma busca pelo usuário informado para verificar se a senha está correta e se o usuário poderá </w:t>
-      </w:r>
-      <w:proofErr w:type="spellStart"/>
-      <w:r>
-        <w:rPr>
-          <w:rFonts w:ascii="Times New Roman" w:hAnsi="Times New Roman" w:cs="Times New Roman"/>
-          <w:sz w:val="24"/>
-          <w:szCs w:val="24"/>
-        </w:rPr>
-        <w:t>logar</w:t>
-      </w:r>
-      <w:proofErr w:type="spellEnd"/>
-      <w:r>
-        <w:rPr>
-          <w:rFonts w:ascii="Times New Roman" w:hAnsi="Times New Roman" w:cs="Times New Roman"/>
-          <w:sz w:val="24"/>
-          <w:szCs w:val="24"/>
-        </w:rPr>
-        <w:t xml:space="preserve"> na aplicação. Note que, a abertura para o SQL </w:t>
-      </w:r>
-      <w:proofErr w:type="spellStart"/>
-      <w:r>
-        <w:rPr>
-          <w:rFonts w:ascii="Times New Roman" w:hAnsi="Times New Roman" w:cs="Times New Roman"/>
-          <w:sz w:val="24"/>
-          <w:szCs w:val="24"/>
-        </w:rPr>
-        <w:t>Injection</w:t>
-      </w:r>
-      <w:proofErr w:type="spellEnd"/>
-      <w:r>
-        <w:rPr>
-          <w:rFonts w:ascii="Times New Roman" w:hAnsi="Times New Roman" w:cs="Times New Roman"/>
-          <w:sz w:val="24"/>
-          <w:szCs w:val="24"/>
-        </w:rPr>
-        <w:t xml:space="preserve"> se dá </w:t>
-      </w:r>
-      <w:r>
-        <w:rPr>
-          <w:rFonts w:ascii="Times New Roman" w:hAnsi="Times New Roman" w:cs="Times New Roman"/>
-          <w:sz w:val="24"/>
-          <w:szCs w:val="24"/>
-        </w:rPr>
-        <w:lastRenderedPageBreak/>
-        <w:t xml:space="preserve">nesta parte do código, onde as variáveis recebidas da tela são inseridas a uma </w:t>
-      </w:r>
-      <w:proofErr w:type="spellStart"/>
-      <w:r>
-        <w:rPr>
-          <w:rFonts w:ascii="Times New Roman" w:hAnsi="Times New Roman" w:cs="Times New Roman"/>
-          <w:sz w:val="24"/>
-          <w:szCs w:val="24"/>
-        </w:rPr>
-        <w:t>string</w:t>
-      </w:r>
-      <w:proofErr w:type="spellEnd"/>
-      <w:r>
-        <w:rPr>
-          <w:rFonts w:ascii="Times New Roman" w:hAnsi="Times New Roman" w:cs="Times New Roman"/>
-          <w:sz w:val="24"/>
-          <w:szCs w:val="24"/>
-        </w:rPr>
-        <w:t xml:space="preserve"> de código SQL</w:t>
-      </w:r>
-      <w:r>
-        <w:rPr>
-          <w:rFonts w:ascii="Times New Roman" w:hAnsi="Times New Roman" w:cs="Times New Roman"/>
-          <w:sz w:val="24"/>
-          <w:szCs w:val="24"/>
-        </w:rPr>
-        <w:t xml:space="preserve"> sem nenhum tipo de tratamento.</w:t>
-      </w:r>
+        <w:jc w:val="center"/>
+        <w:rPr>
+          <w:rFonts w:ascii="Times New Roman" w:hAnsi="Times New Roman" w:cs="Times New Roman"/>
+          <w:sz w:val="24"/>
+          <w:szCs w:val="24"/>
+        </w:rPr>
+      </w:pPr>
+      <w:r>
+        <w:rPr>
+          <w:rFonts w:ascii="Times New Roman" w:hAnsi="Times New Roman" w:cs="Times New Roman"/>
+          <w:sz w:val="20"/>
+          <w:szCs w:val="20"/>
+        </w:rPr>
+        <w:t>Figura 2</w:t>
+      </w:r>
+      <w:r>
+        <w:rPr>
+          <w:rFonts w:ascii="Times New Roman" w:hAnsi="Times New Roman" w:cs="Times New Roman"/>
+          <w:sz w:val="20"/>
+          <w:szCs w:val="20"/>
+        </w:rPr>
+        <w:t>6</w:t>
+      </w:r>
+      <w:r>
+        <w:rPr>
+          <w:rFonts w:ascii="Times New Roman" w:hAnsi="Times New Roman" w:cs="Times New Roman"/>
+          <w:sz w:val="20"/>
+          <w:szCs w:val="20"/>
+        </w:rPr>
+        <w:t xml:space="preserve"> – Código referente </w:t>
+      </w:r>
+      <w:r>
+        <w:rPr>
+          <w:rFonts w:ascii="Times New Roman" w:hAnsi="Times New Roman" w:cs="Times New Roman"/>
+          <w:sz w:val="20"/>
+          <w:szCs w:val="20"/>
+        </w:rPr>
+        <w:t xml:space="preserve">a conexão com o banco de dados e a </w:t>
+      </w:r>
+      <w:proofErr w:type="spellStart"/>
+      <w:r>
+        <w:rPr>
+          <w:rFonts w:ascii="Times New Roman" w:hAnsi="Times New Roman" w:cs="Times New Roman"/>
+          <w:sz w:val="20"/>
+          <w:szCs w:val="20"/>
+        </w:rPr>
+        <w:t>consutla</w:t>
+      </w:r>
+      <w:proofErr w:type="spellEnd"/>
     </w:p>
     <w:p>
       <w:pPr>
@@ -11391,7 +11755,6 @@
         <w:jc w:val="both"/>
         <w:rPr>
           <w:rFonts w:ascii="Times New Roman" w:hAnsi="Times New Roman" w:cs="Times New Roman"/>
-          <w:noProof/>
           <w:sz w:val="24"/>
           <w:szCs w:val="24"/>
         </w:rPr>
@@ -11403,16 +11766,69 @@
           <w:szCs w:val="24"/>
         </w:rPr>
         <w:tab/>
-        <w:t>Quando o usuário digita um login e senha válido o sistema informa que o login foi realizado com sucesso como na imagem a seguir.</w:t>
-      </w:r>
-      <w:r>
-        <w:rPr>
-          <w:rFonts w:ascii="Times New Roman" w:hAnsi="Times New Roman" w:cs="Times New Roman"/>
-          <w:noProof/>
-          <w:sz w:val="24"/>
-          <w:szCs w:val="24"/>
-        </w:rPr>
-        <w:t xml:space="preserve"> </w:t>
+        <w:t xml:space="preserve">Após clicado no botão OK a aplicação realiza uma conexão ao banco de dados e realiza uma busca pelo usuário informado para verificar se a senha está correta e se o usuário poderá </w:t>
+      </w:r>
+      <w:proofErr w:type="spellStart"/>
+      <w:r>
+        <w:rPr>
+          <w:rFonts w:ascii="Times New Roman" w:hAnsi="Times New Roman" w:cs="Times New Roman"/>
+          <w:sz w:val="24"/>
+          <w:szCs w:val="24"/>
+        </w:rPr>
+        <w:t>logar</w:t>
+      </w:r>
+      <w:proofErr w:type="spellEnd"/>
+      <w:r>
+        <w:rPr>
+          <w:rFonts w:ascii="Times New Roman" w:hAnsi="Times New Roman" w:cs="Times New Roman"/>
+          <w:sz w:val="24"/>
+          <w:szCs w:val="24"/>
+        </w:rPr>
+        <w:t xml:space="preserve"> na aplicação. Note que, a abertura para o SQL </w:t>
+      </w:r>
+      <w:proofErr w:type="spellStart"/>
+      <w:r>
+        <w:rPr>
+          <w:rFonts w:ascii="Times New Roman" w:hAnsi="Times New Roman" w:cs="Times New Roman"/>
+          <w:sz w:val="24"/>
+          <w:szCs w:val="24"/>
+        </w:rPr>
+        <w:t>Injection</w:t>
+      </w:r>
+      <w:proofErr w:type="spellEnd"/>
+      <w:r>
+        <w:rPr>
+          <w:rFonts w:ascii="Times New Roman" w:hAnsi="Times New Roman" w:cs="Times New Roman"/>
+          <w:sz w:val="24"/>
+          <w:szCs w:val="24"/>
+        </w:rPr>
+        <w:t xml:space="preserve"> se dá nesta parte do código, onde as variáveis recebidas da tela são inseridas a uma </w:t>
+      </w:r>
+      <w:proofErr w:type="spellStart"/>
+      <w:r>
+        <w:rPr>
+          <w:rFonts w:ascii="Times New Roman" w:hAnsi="Times New Roman" w:cs="Times New Roman"/>
+          <w:sz w:val="24"/>
+          <w:szCs w:val="24"/>
+        </w:rPr>
+        <w:t>string</w:t>
+      </w:r>
+      <w:proofErr w:type="spellEnd"/>
+      <w:r>
+        <w:rPr>
+          <w:rFonts w:ascii="Times New Roman" w:hAnsi="Times New Roman" w:cs="Times New Roman"/>
+          <w:sz w:val="24"/>
+          <w:szCs w:val="24"/>
+        </w:rPr>
+        <w:t xml:space="preserve"> de código SQL</w:t>
+      </w:r>
+      <w:r>
+        <w:rPr>
+          <w:rFonts w:ascii="Times New Roman" w:hAnsi="Times New Roman" w:cs="Times New Roman"/>
+          <w:sz w:val="24"/>
+          <w:szCs w:val="24"/>
+        </w:rPr>
+        <w:t xml:space="preserve"> sem nenhum tipo de tratamento.</w:t>
       </w:r>
     </w:p>
     <w:p>
@@ -11422,21 +11838,52 @@
         <w:jc w:val="both"/>
         <w:rPr>
           <w:rFonts w:ascii="Times New Roman" w:hAnsi="Times New Roman" w:cs="Times New Roman"/>
-          <w:sz w:val="24"/>
-          <w:szCs w:val="24"/>
-        </w:rPr>
-      </w:pPr>
-      <w:r>
-        <w:rPr>
-          <w:rFonts w:ascii="Times New Roman" w:hAnsi="Times New Roman" w:cs="Times New Roman"/>
           <w:noProof/>
           <w:sz w:val="24"/>
           <w:szCs w:val="24"/>
         </w:rPr>
+      </w:pPr>
+      <w:r>
+        <w:rPr>
+          <w:rFonts w:ascii="Times New Roman" w:hAnsi="Times New Roman" w:cs="Times New Roman"/>
+          <w:sz w:val="24"/>
+          <w:szCs w:val="24"/>
+        </w:rPr>
+        <w:tab/>
+        <w:t>Quando o usuário digita um login e senha válido o sistema informa que o login foi realizado com sucesso como na imagem a seguir.</w:t>
+      </w:r>
+      <w:r>
+        <w:rPr>
+          <w:rFonts w:ascii="Times New Roman" w:hAnsi="Times New Roman" w:cs="Times New Roman"/>
+          <w:noProof/>
+          <w:sz w:val="24"/>
+          <w:szCs w:val="24"/>
+        </w:rPr>
+        <w:t xml:space="preserve"> </w:t>
+      </w:r>
+    </w:p>
+    <w:p>
+      <w:pPr>
+        <w:spacing w:after="120" w:line="360" w:lineRule="auto"/>
+        <w:ind w:firstLine="851"/>
+        <w:jc w:val="both"/>
+        <w:rPr>
+          <w:rFonts w:ascii="Times New Roman" w:hAnsi="Times New Roman" w:cs="Times New Roman"/>
+          <w:sz w:val="24"/>
+          <w:szCs w:val="24"/>
+        </w:rPr>
+      </w:pPr>
+      <w:r>
+        <w:rPr>
+          <w:rFonts w:ascii="Times New Roman" w:hAnsi="Times New Roman" w:cs="Times New Roman"/>
+          <w:noProof/>
+          <w:sz w:val="24"/>
+          <w:szCs w:val="24"/>
+        </w:rPr>
         <w:drawing>
-          <wp:inline distT="0" distB="0" distL="0" distR="0" wp14:anchorId="2DCE1842" wp14:editId="7986ACC4">
-            <wp:extent cx="5400040" cy="2869565"/>
-            <wp:effectExtent l="0" t="0" r="0" b="6985"/>
+          <wp:inline distT="0" distB="0" distL="0" distR="0" wp14:anchorId="2DCE1842" wp14:editId="1FF4E909">
+            <wp:extent cx="4848225" cy="2576332"/>
+            <wp:effectExtent l="0" t="0" r="0" b="0"/>
             <wp:docPr id="25" name="Imagem 25"/>
             <wp:cNvGraphicFramePr>
               <a:graphicFrameLocks xmlns:a="http://schemas.openxmlformats.org/drawingml/2006/main" noChangeAspect="1"/>
@@ -11463,7 +11910,7 @@
                   <pic:spPr>
                     <a:xfrm>
                       <a:off x="0" y="0"/>
-                      <a:ext cx="5400040" cy="2869565"/>
+                      <a:ext cx="4872201" cy="2589073"/>
                     </a:xfrm>
                     <a:prstGeom prst="rect">
                       <a:avLst/>
@@ -11480,6 +11927,50 @@
       <w:pPr>
         <w:spacing w:after="120" w:line="360" w:lineRule="auto"/>
         <w:ind w:firstLine="851"/>
+        <w:jc w:val="center"/>
+        <w:rPr>
+          <w:rFonts w:ascii="Times New Roman" w:hAnsi="Times New Roman" w:cs="Times New Roman"/>
+          <w:sz w:val="24"/>
+          <w:szCs w:val="24"/>
+        </w:rPr>
+      </w:pPr>
+      <w:r>
+        <w:rPr>
+          <w:rFonts w:ascii="Times New Roman" w:hAnsi="Times New Roman" w:cs="Times New Roman"/>
+          <w:sz w:val="20"/>
+          <w:szCs w:val="20"/>
+        </w:rPr>
+        <w:t>Figura 2</w:t>
+      </w:r>
+      <w:r>
+        <w:rPr>
+          <w:rFonts w:ascii="Times New Roman" w:hAnsi="Times New Roman" w:cs="Times New Roman"/>
+          <w:sz w:val="20"/>
+          <w:szCs w:val="20"/>
+        </w:rPr>
+        <w:t>7</w:t>
+      </w:r>
+      <w:r>
+        <w:rPr>
+          <w:rFonts w:ascii="Times New Roman" w:hAnsi="Times New Roman" w:cs="Times New Roman"/>
+          <w:sz w:val="20"/>
+          <w:szCs w:val="20"/>
+        </w:rPr>
+        <w:t xml:space="preserve"> – </w:t>
+      </w:r>
+      <w:r>
+        <w:rPr>
+          <w:rFonts w:ascii="Times New Roman" w:hAnsi="Times New Roman" w:cs="Times New Roman"/>
+          <w:sz w:val="20"/>
+          <w:szCs w:val="20"/>
+        </w:rPr>
+        <w:t>Realização de um login com sucesso</w:t>
+      </w:r>
+    </w:p>
+    <w:p>
+      <w:pPr>
+        <w:spacing w:after="120" w:line="360" w:lineRule="auto"/>
+        <w:ind w:firstLine="851"/>
         <w:jc w:val="both"/>
         <w:rPr>
           <w:rFonts w:ascii="Times New Roman" w:hAnsi="Times New Roman" w:cs="Times New Roman"/>
@@ -11493,6 +11984,7 @@
           <w:sz w:val="24"/>
           <w:szCs w:val="24"/>
         </w:rPr>
+        <w:lastRenderedPageBreak/>
         <w:tab/>
         <w:t>Quando a senha é invalida ou o usuário invalido o sistema informa como na imagem a seguir.</w:t>
       </w:r>
@@ -11562,6 +12054,50 @@
       <w:pPr>
         <w:spacing w:after="120" w:line="360" w:lineRule="auto"/>
         <w:ind w:firstLine="851"/>
+        <w:jc w:val="center"/>
+        <w:rPr>
+          <w:rFonts w:ascii="Times New Roman" w:hAnsi="Times New Roman" w:cs="Times New Roman"/>
+          <w:sz w:val="24"/>
+          <w:szCs w:val="24"/>
+        </w:rPr>
+      </w:pPr>
+      <w:r>
+        <w:rPr>
+          <w:rFonts w:ascii="Times New Roman" w:hAnsi="Times New Roman" w:cs="Times New Roman"/>
+          <w:sz w:val="20"/>
+          <w:szCs w:val="20"/>
+        </w:rPr>
+        <w:t>Figura 2</w:t>
+      </w:r>
+      <w:r>
+        <w:rPr>
+          <w:rFonts w:ascii="Times New Roman" w:hAnsi="Times New Roman" w:cs="Times New Roman"/>
+          <w:sz w:val="20"/>
+          <w:szCs w:val="20"/>
+        </w:rPr>
+        <w:t>8</w:t>
+      </w:r>
+      <w:r>
+        <w:rPr>
+          <w:rFonts w:ascii="Times New Roman" w:hAnsi="Times New Roman" w:cs="Times New Roman"/>
+          <w:sz w:val="20"/>
+          <w:szCs w:val="20"/>
+        </w:rPr>
+        <w:t xml:space="preserve"> – </w:t>
+      </w:r>
+      <w:r>
+        <w:rPr>
+          <w:rFonts w:ascii="Times New Roman" w:hAnsi="Times New Roman" w:cs="Times New Roman"/>
+          <w:sz w:val="20"/>
+          <w:szCs w:val="20"/>
+        </w:rPr>
+        <w:t>Realização de um login com erro</w:t>
+      </w:r>
+    </w:p>
+    <w:p>
+      <w:pPr>
+        <w:spacing w:after="120" w:line="360" w:lineRule="auto"/>
+        <w:ind w:firstLine="851"/>
         <w:jc w:val="both"/>
         <w:rPr>
           <w:rFonts w:ascii="Times New Roman" w:hAnsi="Times New Roman" w:cs="Times New Roman"/>
@@ -11575,7 +12111,6 @@
           <w:sz w:val="24"/>
           <w:szCs w:val="24"/>
         </w:rPr>
-        <w:lastRenderedPageBreak/>
         <w:tab/>
         <w:t>Agora um exemplo de aplicação de um código SQL no campo onde o usuário deveria informar a senha.</w:t>
       </w:r>
@@ -11645,6 +12180,68 @@
       <w:pPr>
         <w:spacing w:after="120" w:line="360" w:lineRule="auto"/>
         <w:ind w:firstLine="851"/>
+        <w:jc w:val="center"/>
+        <w:rPr>
+          <w:rFonts w:ascii="Times New Roman" w:hAnsi="Times New Roman" w:cs="Times New Roman"/>
+          <w:sz w:val="24"/>
+          <w:szCs w:val="24"/>
+        </w:rPr>
+      </w:pPr>
+      <w:r>
+        <w:rPr>
+          <w:rFonts w:ascii="Times New Roman" w:hAnsi="Times New Roman" w:cs="Times New Roman"/>
+          <w:sz w:val="20"/>
+          <w:szCs w:val="20"/>
+        </w:rPr>
+        <w:t>Figura 2</w:t>
+      </w:r>
+      <w:r>
+        <w:rPr>
+          <w:rFonts w:ascii="Times New Roman" w:hAnsi="Times New Roman" w:cs="Times New Roman"/>
+          <w:sz w:val="20"/>
+          <w:szCs w:val="20"/>
+        </w:rPr>
+        <w:t>9</w:t>
+      </w:r>
+      <w:r>
+        <w:rPr>
+          <w:rFonts w:ascii="Times New Roman" w:hAnsi="Times New Roman" w:cs="Times New Roman"/>
+          <w:sz w:val="20"/>
+          <w:szCs w:val="20"/>
+        </w:rPr>
+        <w:t xml:space="preserve"> – </w:t>
+      </w:r>
+      <w:r>
+        <w:rPr>
+          <w:rFonts w:ascii="Times New Roman" w:hAnsi="Times New Roman" w:cs="Times New Roman"/>
+          <w:sz w:val="20"/>
+          <w:szCs w:val="20"/>
+        </w:rPr>
+        <w:t xml:space="preserve">Realização de um SQL </w:t>
+      </w:r>
+      <w:proofErr w:type="spellStart"/>
+      <w:r>
+        <w:rPr>
+          <w:rFonts w:ascii="Times New Roman" w:hAnsi="Times New Roman" w:cs="Times New Roman"/>
+          <w:sz w:val="20"/>
+          <w:szCs w:val="20"/>
+        </w:rPr>
+        <w:t>Injection</w:t>
+      </w:r>
+      <w:proofErr w:type="spellEnd"/>
+      <w:r>
+        <w:rPr>
+          <w:rFonts w:ascii="Times New Roman" w:hAnsi="Times New Roman" w:cs="Times New Roman"/>
+          <w:sz w:val="20"/>
+          <w:szCs w:val="20"/>
+        </w:rPr>
+        <w:t xml:space="preserve"> na aplicação</w:t>
+      </w:r>
+    </w:p>
+    <w:p>
+      <w:pPr>
+        <w:spacing w:after="120" w:line="360" w:lineRule="auto"/>
+        <w:ind w:firstLine="851"/>
         <w:jc w:val="both"/>
         <w:rPr>
           <w:rFonts w:ascii="Times New Roman" w:hAnsi="Times New Roman" w:cs="Times New Roman"/>
@@ -11658,6 +12255,7 @@
           <w:sz w:val="24"/>
           <w:szCs w:val="24"/>
         </w:rPr>
+        <w:lastRenderedPageBreak/>
         <w:tab/>
         <w:t xml:space="preserve">Note que ao invés do sistema informar que aquela senha e/ou usuário são inválidos quando concatenada a </w:t>
       </w:r>
@@ -13881,7 +14479,6 @@
     <w:basedOn w:val="Normal"/>
     <w:next w:val="Normal"/>
     <w:uiPriority w:val="35"/>
-    <w:semiHidden/>
     <w:unhideWhenUsed/>
     <w:qFormat/>
     <w:rsid w:val="00D3234B"/>
@@ -14199,7 +14796,7 @@
 </file>
 
 <file path=customXml/itemProps1.xml><?xml version="1.0" encoding="utf-8"?>
-<ds:datastoreItem xmlns:ds="http://schemas.openxmlformats.org/officeDocument/2006/customXml" ds:itemID="{25E375F7-6F94-41A1-A632-B05ED3BF0EC8}">
+<ds:datastoreItem xmlns:ds="http://schemas.openxmlformats.org/officeDocument/2006/customXml" ds:itemID="{07898B1D-3D8E-49F2-B186-94CCFDA4AFBD}">
   <ds:schemaRefs>
     <ds:schemaRef ds:uri="http://schemas.openxmlformats.org/officeDocument/2006/bibliography"/>
   </ds:schemaRefs>

</xml_diff>

<commit_message>
Numeração na primeira página removida
</commit_message>
<xml_diff>
--- a/MYSQL - Indexação.docx
+++ b/MYSQL - Indexação.docx
@@ -403,6 +403,8 @@
         </w:rPr>
         <w:tab/>
       </w:r>
+      <w:bookmarkStart w:id="0" w:name="_GoBack"/>
+      <w:bookmarkEnd w:id="0"/>
       <w:r>
         <w:rPr>
           <w:rFonts w:ascii="Times New Roman" w:hAnsi="Times New Roman" w:cs="Times New Roman"/>
@@ -1661,8 +1663,8 @@
           <w:szCs w:val="24"/>
         </w:rPr>
       </w:pPr>
-      <w:bookmarkStart w:id="0" w:name="_Toc511044545"/>
-      <w:bookmarkStart w:id="1" w:name="_Hlk510652205"/>
+      <w:bookmarkStart w:id="1" w:name="_Toc511044545"/>
+      <w:bookmarkStart w:id="2" w:name="_Hlk510652205"/>
     </w:p>
     <w:p>
       <w:pPr>
@@ -1716,7 +1718,7 @@
         </w:rPr>
         <w:t>STUDAR AS ESTRUTURAS DE ÍNDICES DISPONÍVEIS NO SEU SGBD. DETALHE A SINTAXE DE CRIAÇÃO E REMOÇÃO DE ÍNDICES.</w:t>
       </w:r>
-      <w:bookmarkEnd w:id="0"/>
+      <w:bookmarkEnd w:id="1"/>
       <w:r>
         <w:rPr>
           <w:rFonts w:ascii="Times New Roman" w:hAnsi="Times New Roman" w:cs="Times New Roman"/>
@@ -4889,7 +4891,7 @@
           <w:szCs w:val="24"/>
         </w:rPr>
       </w:pPr>
-      <w:bookmarkStart w:id="2" w:name="_Toc511044546"/>
+      <w:bookmarkStart w:id="3" w:name="_Toc511044546"/>
       <w:r>
         <w:rPr>
           <w:rFonts w:ascii="Times New Roman" w:hAnsi="Times New Roman" w:cs="Times New Roman"/>
@@ -4950,7 +4952,7 @@
         </w:rPr>
         <w:t>LISTAR OS ÍNDICES DE UMA TABELA DO BANCO?</w:t>
       </w:r>
-      <w:bookmarkEnd w:id="2"/>
+      <w:bookmarkEnd w:id="3"/>
     </w:p>
     <w:p>
       <w:pPr>
@@ -4969,7 +4971,7 @@
           <w:szCs w:val="24"/>
         </w:rPr>
       </w:pPr>
-      <w:bookmarkStart w:id="3" w:name="_Hlk510946537"/>
+      <w:bookmarkStart w:id="4" w:name="_Hlk510946537"/>
       <w:r>
         <w:rPr>
           <w:rFonts w:ascii="Times New Roman" w:hAnsi="Times New Roman" w:cs="Times New Roman"/>
@@ -5122,7 +5124,7 @@
         </w:rPr>
         <w:t xml:space="preserve"> ou através</w:t>
       </w:r>
-      <w:bookmarkEnd w:id="3"/>
+      <w:bookmarkEnd w:id="4"/>
       <w:r>
         <w:rPr>
           <w:rFonts w:ascii="Times New Roman" w:hAnsi="Times New Roman" w:cs="Times New Roman"/>
@@ -6228,7 +6230,7 @@
           <w:szCs w:val="24"/>
         </w:rPr>
       </w:pPr>
-      <w:bookmarkStart w:id="4" w:name="_Toc511044547"/>
+      <w:bookmarkStart w:id="5" w:name="_Toc511044547"/>
       <w:r>
         <w:rPr>
           <w:rFonts w:ascii="Times New Roman" w:hAnsi="Times New Roman" w:cs="Times New Roman"/>
@@ -6269,7 +6271,7 @@
         </w:rPr>
         <w:t>RIAR UMA VIEW NO BANCO. É POSSÍVEL INDEXAR ESSA VIEW?</w:t>
       </w:r>
-      <w:bookmarkEnd w:id="4"/>
+      <w:bookmarkEnd w:id="5"/>
     </w:p>
     <w:p>
       <w:pPr>
@@ -6876,7 +6878,7 @@
           <w:szCs w:val="24"/>
         </w:rPr>
       </w:pPr>
-      <w:bookmarkStart w:id="5" w:name="_Toc511044548"/>
+      <w:bookmarkStart w:id="6" w:name="_Toc511044548"/>
       <w:r>
         <w:rPr>
           <w:rFonts w:ascii="Times New Roman" w:hAnsi="Times New Roman" w:cs="Times New Roman"/>
@@ -6957,7 +6959,7 @@
         </w:rPr>
         <w:t>DE ANÁLISE DE CONSULTA SEU SGBD OFERECE?</w:t>
       </w:r>
-      <w:bookmarkEnd w:id="5"/>
+      <w:bookmarkEnd w:id="6"/>
     </w:p>
     <w:p>
       <w:pPr>
@@ -7508,8 +7510,6 @@
           </wp:inline>
         </w:drawing>
       </w:r>
-      <w:bookmarkStart w:id="6" w:name="_GoBack"/>
-      <w:bookmarkEnd w:id="6"/>
     </w:p>
     <w:p>
       <w:pPr>
@@ -7530,34 +7530,7 @@
           <w:sz w:val="20"/>
           <w:szCs w:val="20"/>
         </w:rPr>
-        <w:t xml:space="preserve">Figura </w:t>
-      </w:r>
-      <w:r>
-        <w:rPr>
-          <w:rFonts w:ascii="Times New Roman" w:hAnsi="Times New Roman" w:cs="Times New Roman"/>
-          <w:iCs/>
-          <w:sz w:val="20"/>
-          <w:szCs w:val="20"/>
-        </w:rPr>
-        <w:t>1</w:t>
-      </w:r>
-      <w:r>
-        <w:rPr>
-          <w:rFonts w:ascii="Times New Roman" w:hAnsi="Times New Roman" w:cs="Times New Roman"/>
-          <w:iCs/>
-          <w:sz w:val="20"/>
-          <w:szCs w:val="20"/>
-        </w:rPr>
-        <w:t xml:space="preserve">5 – </w:t>
-      </w:r>
-      <w:r>
-        <w:rPr>
-          <w:rFonts w:ascii="Times New Roman" w:hAnsi="Times New Roman" w:cs="Times New Roman"/>
-          <w:iCs/>
-          <w:sz w:val="20"/>
-          <w:szCs w:val="20"/>
-        </w:rPr>
-        <w:t xml:space="preserve">Execução do comando </w:t>
+        <w:t xml:space="preserve">Figura 15 – Execução do comando </w:t>
       </w:r>
       <w:proofErr w:type="spellStart"/>
       <w:r>
@@ -10472,31 +10445,7 @@
           <w:sz w:val="20"/>
           <w:szCs w:val="20"/>
         </w:rPr>
-        <w:t xml:space="preserve">Figura </w:t>
-      </w:r>
-      <w:r>
-        <w:rPr>
-          <w:rFonts w:ascii="Times New Roman" w:hAnsi="Times New Roman" w:cs="Times New Roman"/>
-          <w:sz w:val="20"/>
-          <w:szCs w:val="20"/>
-        </w:rPr>
-        <w:t>20</w:t>
-      </w:r>
-      <w:r>
-        <w:rPr>
-          <w:rFonts w:ascii="Times New Roman" w:hAnsi="Times New Roman" w:cs="Times New Roman"/>
-          <w:sz w:val="20"/>
-          <w:szCs w:val="20"/>
-        </w:rPr>
-        <w:t xml:space="preserve"> – Execução de consulta com índice </w:t>
-      </w:r>
-      <w:r>
-        <w:rPr>
-          <w:rFonts w:ascii="Times New Roman" w:hAnsi="Times New Roman" w:cs="Times New Roman"/>
-          <w:sz w:val="20"/>
-          <w:szCs w:val="20"/>
-        </w:rPr>
-        <w:t>composto</w:t>
+        <w:t>Figura 20 – Execução de consulta com índice composto</w:t>
       </w:r>
     </w:p>
     <w:p>
@@ -10676,31 +10625,7 @@
           <w:sz w:val="20"/>
           <w:szCs w:val="20"/>
         </w:rPr>
-        <w:t xml:space="preserve">Figura </w:t>
-      </w:r>
-      <w:r>
-        <w:rPr>
-          <w:rFonts w:ascii="Times New Roman" w:hAnsi="Times New Roman" w:cs="Times New Roman"/>
-          <w:sz w:val="20"/>
-          <w:szCs w:val="20"/>
-        </w:rPr>
-        <w:t>21</w:t>
-      </w:r>
-      <w:r>
-        <w:rPr>
-          <w:rFonts w:ascii="Times New Roman" w:hAnsi="Times New Roman" w:cs="Times New Roman"/>
-          <w:sz w:val="20"/>
-          <w:szCs w:val="20"/>
-        </w:rPr>
-        <w:t xml:space="preserve"> – </w:t>
-      </w:r>
-      <w:r>
-        <w:rPr>
-          <w:rFonts w:ascii="Times New Roman" w:hAnsi="Times New Roman" w:cs="Times New Roman"/>
-          <w:sz w:val="20"/>
-          <w:szCs w:val="20"/>
-        </w:rPr>
-        <w:t xml:space="preserve">Criação de índice em campo </w:t>
+        <w:t xml:space="preserve">Figura 21 – Criação de índice em campo </w:t>
       </w:r>
       <w:proofErr w:type="spellStart"/>
       <w:r>
@@ -11011,39 +10936,7 @@
           <w:sz w:val="20"/>
           <w:szCs w:val="20"/>
         </w:rPr>
-        <w:t xml:space="preserve">Figura </w:t>
-      </w:r>
-      <w:r>
-        <w:rPr>
-          <w:rFonts w:ascii="Times New Roman" w:hAnsi="Times New Roman" w:cs="Times New Roman"/>
-          <w:sz w:val="20"/>
-          <w:szCs w:val="20"/>
-        </w:rPr>
-        <w:t xml:space="preserve">24 – </w:t>
-      </w:r>
-      <w:r>
-        <w:rPr>
-          <w:rFonts w:ascii="Times New Roman" w:hAnsi="Times New Roman" w:cs="Times New Roman"/>
-          <w:sz w:val="20"/>
-          <w:szCs w:val="20"/>
-        </w:rPr>
-        <w:t xml:space="preserve">Execução de consulta </w:t>
-      </w:r>
-      <w:r>
-        <w:rPr>
-          <w:rFonts w:ascii="Times New Roman" w:hAnsi="Times New Roman" w:cs="Times New Roman"/>
-          <w:sz w:val="20"/>
-          <w:szCs w:val="20"/>
-        </w:rPr>
-        <w:t>sem</w:t>
-      </w:r>
-      <w:r>
-        <w:rPr>
-          <w:rFonts w:ascii="Times New Roman" w:hAnsi="Times New Roman" w:cs="Times New Roman"/>
-          <w:sz w:val="20"/>
-          <w:szCs w:val="20"/>
-        </w:rPr>
-        <w:t xml:space="preserve"> índice em campo </w:t>
+        <w:t xml:space="preserve">Figura 24 – Execução de consulta sem índice em campo </w:t>
       </w:r>
       <w:proofErr w:type="spellStart"/>
       <w:r>
@@ -11346,7 +11239,7 @@
         </w:rPr>
         <w:t xml:space="preserve"> é concatenada pode gerar uma abertura para que partes de código SQL sejam enviadas para a variável que coleta os dados digitados pelo usuário e enviem para manipular a consulta pré-determinada no momento em que a concatenação é feita.</w:t>
       </w:r>
-      <w:bookmarkEnd w:id="1"/>
+      <w:bookmarkEnd w:id="2"/>
     </w:p>
     <w:p>
       <w:pPr>
@@ -11584,31 +11477,7 @@
           <w:sz w:val="20"/>
           <w:szCs w:val="20"/>
         </w:rPr>
-        <w:t>Figura 2</w:t>
-      </w:r>
-      <w:r>
-        <w:rPr>
-          <w:rFonts w:ascii="Times New Roman" w:hAnsi="Times New Roman" w:cs="Times New Roman"/>
-          <w:sz w:val="20"/>
-          <w:szCs w:val="20"/>
-        </w:rPr>
-        <w:t>5</w:t>
-      </w:r>
-      <w:r>
-        <w:rPr>
-          <w:rFonts w:ascii="Times New Roman" w:hAnsi="Times New Roman" w:cs="Times New Roman"/>
-          <w:sz w:val="20"/>
-          <w:szCs w:val="20"/>
-        </w:rPr>
-        <w:t xml:space="preserve"> – </w:t>
-      </w:r>
-      <w:r>
-        <w:rPr>
-          <w:rFonts w:ascii="Times New Roman" w:hAnsi="Times New Roman" w:cs="Times New Roman"/>
-          <w:sz w:val="20"/>
-          <w:szCs w:val="20"/>
-        </w:rPr>
-        <w:t>Código referente ao botão OK</w:t>
+        <w:t>Figura 25 – Código referente ao botão OK</w:t>
       </w:r>
     </w:p>
     <w:p>
@@ -11711,31 +11580,7 @@
           <w:sz w:val="20"/>
           <w:szCs w:val="20"/>
         </w:rPr>
-        <w:t>Figura 2</w:t>
-      </w:r>
-      <w:r>
-        <w:rPr>
-          <w:rFonts w:ascii="Times New Roman" w:hAnsi="Times New Roman" w:cs="Times New Roman"/>
-          <w:sz w:val="20"/>
-          <w:szCs w:val="20"/>
-        </w:rPr>
-        <w:t>6</w:t>
-      </w:r>
-      <w:r>
-        <w:rPr>
-          <w:rFonts w:ascii="Times New Roman" w:hAnsi="Times New Roman" w:cs="Times New Roman"/>
-          <w:sz w:val="20"/>
-          <w:szCs w:val="20"/>
-        </w:rPr>
-        <w:t xml:space="preserve"> – Código referente </w:t>
-      </w:r>
-      <w:r>
-        <w:rPr>
-          <w:rFonts w:ascii="Times New Roman" w:hAnsi="Times New Roman" w:cs="Times New Roman"/>
-          <w:sz w:val="20"/>
-          <w:szCs w:val="20"/>
-        </w:rPr>
-        <w:t xml:space="preserve">a conexão com o banco de dados e a </w:t>
+        <w:t xml:space="preserve">Figura 26 – Código referente a conexão com o banco de dados e a </w:t>
       </w:r>
       <w:proofErr w:type="spellStart"/>
       <w:r>
@@ -11940,31 +11785,7 @@
           <w:sz w:val="20"/>
           <w:szCs w:val="20"/>
         </w:rPr>
-        <w:t>Figura 2</w:t>
-      </w:r>
-      <w:r>
-        <w:rPr>
-          <w:rFonts w:ascii="Times New Roman" w:hAnsi="Times New Roman" w:cs="Times New Roman"/>
-          <w:sz w:val="20"/>
-          <w:szCs w:val="20"/>
-        </w:rPr>
-        <w:t>7</w:t>
-      </w:r>
-      <w:r>
-        <w:rPr>
-          <w:rFonts w:ascii="Times New Roman" w:hAnsi="Times New Roman" w:cs="Times New Roman"/>
-          <w:sz w:val="20"/>
-          <w:szCs w:val="20"/>
-        </w:rPr>
-        <w:t xml:space="preserve"> – </w:t>
-      </w:r>
-      <w:r>
-        <w:rPr>
-          <w:rFonts w:ascii="Times New Roman" w:hAnsi="Times New Roman" w:cs="Times New Roman"/>
-          <w:sz w:val="20"/>
-          <w:szCs w:val="20"/>
-        </w:rPr>
-        <w:t>Realização de um login com sucesso</w:t>
+        <w:t>Figura 27 – Realização de um login com sucesso</w:t>
       </w:r>
     </w:p>
     <w:p>
@@ -12067,31 +11888,7 @@
           <w:sz w:val="20"/>
           <w:szCs w:val="20"/>
         </w:rPr>
-        <w:t>Figura 2</w:t>
-      </w:r>
-      <w:r>
-        <w:rPr>
-          <w:rFonts w:ascii="Times New Roman" w:hAnsi="Times New Roman" w:cs="Times New Roman"/>
-          <w:sz w:val="20"/>
-          <w:szCs w:val="20"/>
-        </w:rPr>
-        <w:t>8</w:t>
-      </w:r>
-      <w:r>
-        <w:rPr>
-          <w:rFonts w:ascii="Times New Roman" w:hAnsi="Times New Roman" w:cs="Times New Roman"/>
-          <w:sz w:val="20"/>
-          <w:szCs w:val="20"/>
-        </w:rPr>
-        <w:t xml:space="preserve"> – </w:t>
-      </w:r>
-      <w:r>
-        <w:rPr>
-          <w:rFonts w:ascii="Times New Roman" w:hAnsi="Times New Roman" w:cs="Times New Roman"/>
-          <w:sz w:val="20"/>
-          <w:szCs w:val="20"/>
-        </w:rPr>
-        <w:t>Realização de um login com erro</w:t>
+        <w:t>Figura 28 – Realização de um login com erro</w:t>
       </w:r>
     </w:p>
     <w:p>
@@ -12193,31 +11990,7 @@
           <w:sz w:val="20"/>
           <w:szCs w:val="20"/>
         </w:rPr>
-        <w:t>Figura 2</w:t>
-      </w:r>
-      <w:r>
-        <w:rPr>
-          <w:rFonts w:ascii="Times New Roman" w:hAnsi="Times New Roman" w:cs="Times New Roman"/>
-          <w:sz w:val="20"/>
-          <w:szCs w:val="20"/>
-        </w:rPr>
-        <w:t>9</w:t>
-      </w:r>
-      <w:r>
-        <w:rPr>
-          <w:rFonts w:ascii="Times New Roman" w:hAnsi="Times New Roman" w:cs="Times New Roman"/>
-          <w:sz w:val="20"/>
-          <w:szCs w:val="20"/>
-        </w:rPr>
-        <w:t xml:space="preserve"> – </w:t>
-      </w:r>
-      <w:r>
-        <w:rPr>
-          <w:rFonts w:ascii="Times New Roman" w:hAnsi="Times New Roman" w:cs="Times New Roman"/>
-          <w:sz w:val="20"/>
-          <w:szCs w:val="20"/>
-        </w:rPr>
-        <w:t xml:space="preserve">Realização de um SQL </w:t>
+        <w:t xml:space="preserve">Figura 29 – Realização de um SQL </w:t>
       </w:r>
       <w:proofErr w:type="spellStart"/>
       <w:r>
@@ -12679,6 +12452,7 @@
       <w:pgMar w:top="1417" w:right="1701" w:bottom="1417" w:left="1701" w:header="1701" w:footer="1134" w:gutter="0"/>
       <w:pgNumType w:start="0"/>
       <w:cols w:space="708"/>
+      <w:titlePg/>
       <w:docGrid w:linePitch="360"/>
     </w:sectPr>
   </w:body>
@@ -14796,7 +14570,7 @@
 </file>
 
 <file path=customXml/itemProps1.xml><?xml version="1.0" encoding="utf-8"?>
-<ds:datastoreItem xmlns:ds="http://schemas.openxmlformats.org/officeDocument/2006/customXml" ds:itemID="{07898B1D-3D8E-49F2-B186-94CCFDA4AFBD}">
+<ds:datastoreItem xmlns:ds="http://schemas.openxmlformats.org/officeDocument/2006/customXml" ds:itemID="{1C0BE9CE-3C64-4B06-82AA-947E60DC5AE0}">
   <ds:schemaRefs>
     <ds:schemaRef ds:uri="http://schemas.openxmlformats.org/officeDocument/2006/bibliography"/>
   </ds:schemaRefs>

</xml_diff>